<commit_message>
Ajout du dossier du TER 2020/2021
</commit_message>
<xml_diff>
--- a/TER_S2_M1_informatique-2020-2021/Rapport_TER.docx
+++ b/TER_S2_M1_informatique-2020-2021/Rapport_TER.docx
@@ -42,7 +42,7 @@
                         <pic:nvPr isPhoto="0" userDrawn="0"/>
                       </pic:nvPicPr>
                       <pic:blipFill>
-                        <a:blip r:embed="rId10"/>
+                        <a:blip r:embed="rId11"/>
                         <a:stretch/>
                       </pic:blipFill>
                       <pic:spPr bwMode="auto">
@@ -80,7 +80,7 @@
               </v:shapetype>
               <v:shape id="_x0000_i0" o:spid="_x0000_s0" type="#_x0000_t75" style="position:absolute;mso-wrap-distance-left:9.1pt;mso-wrap-distance-top:0.0pt;mso-wrap-distance-right:9.1pt;mso-wrap-distance-bottom:0.0pt;z-index:3072;o:allowoverlap:true;o:allowincell:true;mso-position-horizontal-relative:text;margin-left:0.0pt;mso-position-horizontal:absolute;mso-position-vertical-relative:text;margin-top:9.9pt;mso-position-vertical:absolute;width:509.2pt;height:146.7pt;" stroked="false">
                 <v:path textboxrect="0,0,0,0"/>
-                <v:imagedata r:id="rId10" o:title=""/>
+                <v:imagedata r:id="rId11" o:title=""/>
               </v:shape>
             </w:pict>
           </mc:Fallback>
@@ -115,7 +115,7 @@
     </w:p>
     <w:p>
       <w:pPr>
-        <w:pStyle w:val="487"/>
+        <w:pStyle w:val="486"/>
         <w:ind w:left="0" w:right="0" w:firstLine="0"/>
         <w:jc w:val="center"/>
         <w:spacing w:before="283" w:beforeAutospacing="0"/>
@@ -150,7 +150,7 @@
     </w:p>
     <w:p>
       <w:pPr>
-        <w:pStyle w:val="487"/>
+        <w:pStyle w:val="486"/>
         <w:ind w:left="0" w:right="0" w:firstLine="0"/>
         <w:jc w:val="center"/>
         <w:spacing w:before="283" w:beforeAutospacing="0"/>
@@ -274,7 +274,7 @@
     </w:p>
     <w:p>
       <w:pPr>
-        <w:pStyle w:val="487"/>
+        <w:pStyle w:val="486"/>
         <w:ind w:left="0" w:right="0" w:firstLine="0"/>
         <w:jc w:val="center"/>
         <w:rPr>
@@ -320,7 +320,7 @@
                         <pic:nvPr isPhoto="0" userDrawn="0"/>
                       </pic:nvPicPr>
                       <pic:blipFill>
-                        <a:blip r:embed="rId11"/>
+                        <a:blip r:embed="rId12"/>
                         <a:stretch/>
                       </pic:blipFill>
                       <pic:spPr bwMode="auto">
@@ -358,7 +358,7 @@
               </v:shapetype>
               <v:shape id="_x0000_i2" o:spid="_x0000_s2" type="#_x0000_t75" style="position:absolute;mso-wrap-distance-left:9.1pt;mso-wrap-distance-top:0.0pt;mso-wrap-distance-right:9.1pt;mso-wrap-distance-bottom:0.0pt;z-index:-10240;o:allowoverlap:true;o:allowincell:true;mso-position-horizontal-relative:margin;margin-left:74.1pt;mso-position-horizontal:absolute;mso-position-vertical-relative:text;margin-top:48.6pt;mso-position-vertical:absolute;width:362.0pt;height:194.6pt;" stroked="false">
                 <v:path textboxrect="0,0,0,0"/>
-                <v:imagedata r:id="rId11" o:title=""/>
+                <v:imagedata r:id="rId12" o:title=""/>
               </v:shape>
             </w:pict>
           </mc:Fallback>
@@ -821,37 +821,6 @@
         </w:rPr>
         <w:t xml:space="preserve">III. Étude de cas</w:t>
       </w:r>
-      <w:r>
-        <w:rPr>
-          <w:rFonts w:ascii="Times New Roman" w:hAnsi="Times New Roman" w:cs="Times New Roman" w:eastAsia="Times New Roman"/>
-          <w:sz w:val="24"/>
-          <w:highlight w:val="none"/>
-        </w:rPr>
-      </w:r>
-    </w:p>
-    <w:p>
-      <w:pPr>
-        <w:ind w:left="0" w:right="0" w:firstLine="0"/>
-        <w:rPr>
-          <w:rFonts w:ascii="Times New Roman" w:hAnsi="Times New Roman" w:cs="Times New Roman" w:eastAsia="Times New Roman"/>
-          <w:sz w:val="24"/>
-          <w:highlight w:val="none"/>
-        </w:rPr>
-      </w:pPr>
-      <w:r>
-        <w:rPr>
-          <w:rFonts w:ascii="Times New Roman" w:hAnsi="Times New Roman" w:cs="Times New Roman" w:eastAsia="Times New Roman"/>
-          <w:sz w:val="24"/>
-          <w:highlight w:val="none"/>
-        </w:rPr>
-        <w:t xml:space="preserve">IV. Les étapes du TER</w:t>
-      </w:r>
-      <w:r>
-        <w:rPr>
-          <w:rFonts w:ascii="Times New Roman" w:hAnsi="Times New Roman" w:cs="Times New Roman" w:eastAsia="Times New Roman"/>
-          <w:sz w:val="24"/>
-        </w:rPr>
-      </w:r>
       <w:r/>
     </w:p>
     <w:p>
@@ -870,7 +839,40 @@
           <w:highlight w:val="none"/>
         </w:rPr>
         <w:tab/>
-        <w:t xml:space="preserve">a) L’expérimentation manuelle</w:t>
+        <w:t xml:space="preserve">a) Introduction de l’étude de cas</w:t>
+      </w:r>
+      <w:r>
+        <w:rPr>
+          <w:rFonts w:ascii="Times New Roman" w:hAnsi="Times New Roman" w:cs="Times New Roman" w:eastAsia="Times New Roman"/>
+          <w:sz w:val="24"/>
+          <w:highlight w:val="none"/>
+        </w:rPr>
+      </w:r>
+    </w:p>
+    <w:p>
+      <w:pPr>
+        <w:ind w:left="0" w:right="0" w:firstLine="0"/>
+        <w:rPr>
+          <w:rFonts w:ascii="Times New Roman" w:hAnsi="Times New Roman" w:cs="Times New Roman" w:eastAsia="Times New Roman"/>
+          <w:sz w:val="24"/>
+          <w:highlight w:val="none"/>
+        </w:rPr>
+      </w:pPr>
+      <w:r>
+        <w:rPr>
+          <w:rFonts w:ascii="Times New Roman" w:hAnsi="Times New Roman" w:cs="Times New Roman" w:eastAsia="Times New Roman"/>
+          <w:sz w:val="24"/>
+          <w:highlight w:val="none"/>
+        </w:rPr>
+      </w:r>
+      <w:r>
+        <w:rPr>
+          <w:rFonts w:ascii="Times New Roman" w:hAnsi="Times New Roman" w:cs="Times New Roman" w:eastAsia="Times New Roman"/>
+          <w:sz w:val="24"/>
+          <w:highlight w:val="none"/>
+        </w:rPr>
+        <w:tab/>
+        <w:t xml:space="preserve">b) L’expérimentation manuelle</w:t>
       </w:r>
       <w:r>
         <w:rPr>
@@ -896,7 +898,7 @@
           <w:highlight w:val="none"/>
         </w:rPr>
         <w:tab/>
-        <w:t xml:space="preserve">b) L’introspection</w:t>
+        <w:t xml:space="preserve">c) L’introspection</w:t>
       </w:r>
       <w:r>
         <w:rPr>
@@ -922,7 +924,7 @@
           <w:highlight w:val="none"/>
         </w:rPr>
         <w:tab/>
-        <w:t xml:space="preserve">c) L’automatisation</w:t>
+        <w:t xml:space="preserve">d) L’automatisation</w:t>
       </w:r>
       <w:r>
         <w:rPr>
@@ -947,7 +949,7 @@
           <w:sz w:val="24"/>
           <w:highlight w:val="none"/>
         </w:rPr>
-        <w:t xml:space="preserve">V. La sécurité</w:t>
+        <w:t xml:space="preserve">IV. La sécurité</w:t>
       </w:r>
       <w:r>
         <w:rPr>
@@ -972,7 +974,7 @@
           <w:sz w:val="24"/>
           <w:highlight w:val="none"/>
         </w:rPr>
-        <w:t xml:space="preserve">VI. Conclusion</w:t>
+        <w:t xml:space="preserve">V. Conclusion</w:t>
       </w:r>
       <w:r>
         <w:rPr>
@@ -995,7 +997,7 @@
           <w:sz w:val="24"/>
           <w:highlight w:val="none"/>
         </w:rPr>
-        <w:t xml:space="preserve">VII. Annexe</w:t>
+        <w:t xml:space="preserve">VI. Annexe</w:t>
       </w:r>
       <w:r>
         <w:rPr>
@@ -1373,15 +1375,10 @@
       </w:r>
       <w:r>
         <w:rPr>
-          <w:rFonts w:ascii="Times New Roman" w:hAnsi="Times New Roman" w:cs="Times New Roman" w:eastAsia="Times New Roman"/>
           <w:sz w:val="36"/>
         </w:rPr>
       </w:r>
-      <w:r>
-        <w:rPr>
-          <w:sz w:val="36"/>
-        </w:rPr>
-      </w:r>
+      <w:r/>
     </w:p>
     <w:p>
       <w:pPr>
@@ -1443,23 +1440,10 @@
         <w:rPr>
           <w:rFonts w:ascii="Times New Roman" w:hAnsi="Times New Roman" w:cs="Times New Roman" w:eastAsia="Times New Roman"/>
           <w:sz w:val="24"/>
+          <w:highlight w:val="none"/>
         </w:rPr>
       </w:r>
       <w:r/>
-      <w:r>
-        <w:rPr>
-          <w:rFonts w:ascii="Times New Roman" w:hAnsi="Times New Roman" w:cs="Times New Roman" w:eastAsia="Times New Roman"/>
-          <w:sz w:val="24"/>
-          <w:highlight w:val="none"/>
-        </w:rPr>
-      </w:r>
-      <w:r>
-        <w:rPr>
-          <w:rFonts w:ascii="Times New Roman" w:hAnsi="Times New Roman" w:cs="Times New Roman" w:eastAsia="Times New Roman"/>
-          <w:sz w:val="24"/>
-          <w:highlight w:val="none"/>
-        </w:rPr>
-      </w:r>
     </w:p>
     <w:p>
       <w:pPr>
@@ -1539,13 +1523,13 @@
         </w:rPr>
         <w:t xml:space="preserve">veloppeurs. Pour réduire ce temps on peut agir sur la transformation d’un modèle UML en code Java, en déléguant ce travail à un algorithme informatique. </w:t>
       </w:r>
-      <w:r/>
       <w:r>
         <w:rPr>
           <w:rFonts w:ascii="Times New Roman" w:hAnsi="Times New Roman" w:cs="Times New Roman" w:eastAsia="Times New Roman"/>
           <w:sz w:val="24"/>
           <w:highlight w:val="none"/>
         </w:rPr>
+        <w:t xml:space="preserve">Ensuite lors de la deuxième réunion avec l’encadrant, nous avons compris que notre sujet de recherche se concentrais sur la transformations de modèles pour un log</w:t>
       </w:r>
       <w:r>
         <w:rPr>
@@ -1553,7 +1537,7 @@
           <w:sz w:val="24"/>
           <w:highlight w:val="none"/>
         </w:rPr>
-        <w:t xml:space="preserve">Ensuite lors de la deuxième réunion avec l’encadrant, nous avons compris que notre sujet de recherche se concentrais sur la transformations de modèles pour un logiciel où intervient la communication à distance. C’est à dire pour un logiciel où il y a une communication à distance entre deux système informatique comme par exemple entre un robot et un portail, quand le robot s’approche du portail, le portail s’ouvre. </w:t>
+        <w:t xml:space="preserve">iciel où intervient la communication à distance. C’est à dire pour un logiciel où il y a une communication à distance entre deux système informatique comme par exemple entre un robot et un portail, quand le robot s’approche du portail, le portail s’ouvre. </w:t>
       </w:r>
       <w:r>
         <w:rPr>
@@ -1563,7 +1547,6 @@
         </w:rPr>
         <w:t xml:space="preserve">Et nous avons aussi compris que le terme raffinement de protocoles voulait dire détailler les protocoles de communication entre deux système informatique pour pouvoir automatiser une génération de code à partir d’un modèle représentant cette communication.</w:t>
       </w:r>
-      <w:r/>
       <w:r>
         <w:rPr>
           <w:rFonts w:ascii="Times New Roman" w:hAnsi="Times New Roman" w:cs="Times New Roman" w:eastAsia="Times New Roman"/>
@@ -1604,7 +1587,7 @@
                         <pic:nvPr isPhoto="0" userDrawn="0"/>
                       </pic:nvPicPr>
                       <pic:blipFill>
-                        <a:blip r:embed="rId12"/>
+                        <a:blip r:embed="rId13"/>
                         <a:stretch/>
                       </pic:blipFill>
                       <pic:spPr bwMode="auto">
@@ -1642,13 +1625,12 @@
               </v:shapetype>
               <v:shape id="_x0000_i3" o:spid="_x0000_s3" type="#_x0000_t75" style="position:absolute;mso-wrap-distance-left:9.1pt;mso-wrap-distance-top:0.0pt;mso-wrap-distance-right:9.1pt;mso-wrap-distance-bottom:0.0pt;z-index:35840;o:allowoverlap:true;o:allowincell:true;mso-position-horizontal-relative:margin;mso-position-horizontal:center;mso-position-vertical-relative:text;margin-top:16.9pt;mso-position-vertical:absolute;width:562.8pt;height:91.5pt;" stroked="false">
                 <v:path textboxrect="0,0,0,0"/>
-                <v:imagedata r:id="rId12" o:title=""/>
+                <v:imagedata r:id="rId13" o:title=""/>
               </v:shape>
             </w:pict>
           </mc:Fallback>
         </mc:AlternateContent>
       </w:r>
-      <w:r/>
       <w:r/>
     </w:p>
     <w:p>
@@ -1702,128 +1684,6 @@
           <w:highlight w:val="none"/>
         </w:rPr>
       </w:r>
-      <w:r>
-        <w:rPr>
-          <w:rFonts w:ascii="Times New Roman" w:hAnsi="Times New Roman" w:cs="Times New Roman" w:eastAsia="Times New Roman"/>
-          <w:sz w:val="24"/>
-          <w:highlight w:val="none"/>
-        </w:rPr>
-      </w:r>
-    </w:p>
-    <w:p>
-      <w:pPr>
-        <w:ind w:left="0" w:right="0" w:firstLine="0"/>
-        <w:jc w:val="left"/>
-        <w:rPr>
-          <w:rFonts w:ascii="Times New Roman" w:hAnsi="Times New Roman" w:cs="Times New Roman" w:eastAsia="Times New Roman"/>
-          <w:sz w:val="24"/>
-          <w:highlight w:val="none"/>
-        </w:rPr>
-      </w:pPr>
-      <w:r>
-        <w:rPr>
-          <w:rFonts w:ascii="Times New Roman" w:hAnsi="Times New Roman" w:cs="Times New Roman" w:eastAsia="Times New Roman"/>
-          <w:sz w:val="24"/>
-          <w:highlight w:val="none"/>
-        </w:rPr>
-        <w:t xml:space="preserve">Par la suite on as établi une fiche de route, les étape à réalisé lors de ce sujet de recherche</w:t>
-      </w:r>
-      <w:r>
-        <w:rPr>
-          <w:rFonts w:ascii="Times New Roman" w:hAnsi="Times New Roman" w:cs="Times New Roman" w:eastAsia="Times New Roman"/>
-          <w:sz w:val="24"/>
-          <w:highlight w:val="none"/>
-        </w:rPr>
-        <w:t xml:space="preserve">. La sélection d’une étude de cas, l’expérimentation manuelle, l’introspection et l’automatisation de cette étude. </w:t>
-      </w:r>
-      <w:r>
-        <w:rPr>
-          <w:rFonts w:ascii="Times New Roman" w:hAnsi="Times New Roman" w:cs="Times New Roman" w:eastAsia="Times New Roman"/>
-          <w:sz w:val="24"/>
-          <w:highlight w:val="none"/>
-        </w:rPr>
-      </w:r>
-    </w:p>
-    <w:p>
-      <w:pPr>
-        <w:ind w:left="0" w:right="0" w:firstLine="0"/>
-        <w:jc w:val="left"/>
-        <w:rPr>
-          <w:rFonts w:ascii="Times New Roman" w:hAnsi="Times New Roman" w:cs="Times New Roman" w:eastAsia="Times New Roman"/>
-          <w:sz w:val="24"/>
-          <w:highlight w:val="none"/>
-        </w:rPr>
-      </w:pPr>
-      <w:r>
-        <w:rPr>
-          <w:rFonts w:ascii="Times New Roman" w:hAnsi="Times New Roman" w:cs="Times New Roman" w:eastAsia="Times New Roman"/>
-          <w:sz w:val="24"/>
-          <w:highlight w:val="none"/>
-        </w:rPr>
-        <w:t xml:space="preserve">Dès le début, à l’annonce des sujet de TER disponible, nous avons été attiré par </w:t>
-      </w:r>
-      <w:r>
-        <w:rPr>
-          <w:rFonts w:ascii="Times New Roman" w:hAnsi="Times New Roman" w:cs="Times New Roman" w:eastAsia="Times New Roman"/>
-          <w:sz w:val="24"/>
-          <w:highlight w:val="none"/>
-        </w:rPr>
-        <w:t xml:space="preserve">ce sujet de recherche</w:t>
-      </w:r>
-      <w:r>
-        <w:rPr>
-          <w:rFonts w:ascii="Times New Roman" w:hAnsi="Times New Roman" w:cs="Times New Roman" w:eastAsia="Times New Roman"/>
-          <w:sz w:val="24"/>
-          <w:highlight w:val="none"/>
-        </w:rPr>
-        <w:t xml:space="preserve"> dû fait de nos antécédent scolaire, Science de l’Ingénieure et</w:t>
-      </w:r>
-      <w:r>
-        <w:rPr>
-          <w:rFonts w:ascii="Times New Roman" w:hAnsi="Times New Roman" w:cs="Times New Roman" w:eastAsia="Times New Roman"/>
-          <w:sz w:val="24"/>
-          <w:highlight w:val="none"/>
-        </w:rPr>
-        <w:t xml:space="preserve"> Système d’Information et Numérique</w:t>
-      </w:r>
-      <w:r>
-        <w:rPr>
-          <w:rFonts w:ascii="Times New Roman" w:hAnsi="Times New Roman" w:cs="Times New Roman" w:eastAsia="Times New Roman"/>
-          <w:sz w:val="24"/>
-          <w:highlight w:val="none"/>
-        </w:rPr>
-        <w:t xml:space="preserve"> et de notre formation actuel. Car avant de commencer à étudier le p</w:t>
-      </w:r>
-      <w:r>
-        <w:rPr>
-          <w:rFonts w:ascii="Times New Roman" w:hAnsi="Times New Roman" w:cs="Times New Roman" w:eastAsia="Times New Roman"/>
-          <w:sz w:val="24"/>
-          <w:highlight w:val="none"/>
-        </w:rPr>
-        <w:t xml:space="preserve">rojet, notre encadrant Pascal Andre nous as informer que le projet se réaliserai à l’aide d’un robot. Et on trouvais qu’il y avait un petit lien avec l’historique de nos formations, c’est ce petit lien qui nous à d’abord attiré vers ce sujet. </w:t>
-      </w:r>
-      <w:r>
-        <w:rPr>
-          <w:rFonts w:ascii="Times New Roman" w:hAnsi="Times New Roman" w:cs="Times New Roman" w:eastAsia="Times New Roman"/>
-          <w:sz w:val="24"/>
-          <w:highlight w:val="none"/>
-        </w:rPr>
-        <w:t xml:space="preserve">Mais ensuite, après la réunion avec l’encadrant du projet, c’est le besoin d’aider les développeur à maximiser leur temps en réduisant le temps </w:t>
-      </w:r>
-      <w:r>
-        <w:rPr>
-          <w:rFonts w:ascii="Times New Roman" w:hAnsi="Times New Roman" w:cs="Times New Roman" w:eastAsia="Times New Roman"/>
-          <w:sz w:val="24"/>
-          <w:highlight w:val="none"/>
-        </w:rPr>
-        <w:t xml:space="preserve">entre analyse et conception d’un logiciel. Ce qui nous as confirmé notre choix car en étant développeur on comprend l’avantage/le besoins d’automatisé la conception de certaines parties d’un logiciel.</w:t>
-      </w:r>
-      <w:r>
-        <w:rPr>
-          <w:rFonts w:ascii="Times New Roman" w:hAnsi="Times New Roman" w:cs="Times New Roman" w:eastAsia="Times New Roman"/>
-          <w:sz w:val="24"/>
-        </w:rPr>
-      </w:r>
       <w:r/>
     </w:p>
     <w:p>
@@ -1832,24 +1692,17 @@
         <w:jc w:val="left"/>
         <w:rPr>
           <w:rFonts w:ascii="Times New Roman" w:hAnsi="Times New Roman" w:cs="Times New Roman" w:eastAsia="Times New Roman"/>
-          <w:highlight w:val="none"/>
-        </w:rPr>
-      </w:pPr>
-      <w:r>
-        <w:rPr>
-          <w:rFonts w:ascii="Times New Roman" w:hAnsi="Times New Roman" w:cs="Times New Roman" w:eastAsia="Times New Roman"/>
           <w:sz w:val="24"/>
           <w:highlight w:val="none"/>
         </w:rPr>
-        <w:t xml:space="preserve">Mais, il ne faut pas que oublier le sujet de recherche est assez récent, donc on n’attend pas une réponse </w:t>
-      </w:r>
+      </w:pPr>
       <w:r>
         <w:rPr>
           <w:rFonts w:ascii="Times New Roman" w:hAnsi="Times New Roman" w:cs="Times New Roman" w:eastAsia="Times New Roman"/>
           <w:sz w:val="24"/>
           <w:highlight w:val="none"/>
         </w:rPr>
-        <w:t xml:space="preserve">au besoins des développeur mais une avancé pour se rapprocher de plus en plus de cette réponse.</w:t>
+        <w:t xml:space="preserve">Par la suite on as établi une fiche de route, les étape à réalisé lors de ce sujet de recherche</w:t>
       </w:r>
       <w:r>
         <w:rPr>
@@ -1857,8 +1710,8 @@
           <w:sz w:val="24"/>
           <w:highlight w:val="none"/>
         </w:rPr>
-      </w:r>
-      <w:r/>
+        <w:t xml:space="preserve">. La sélection d’une étude de cas, l’expérimentation manuelle, l’introspection et l’automatisation de cette étude. </w:t>
+      </w:r>
       <w:r>
         <w:rPr>
           <w:rFonts w:ascii="Times New Roman" w:hAnsi="Times New Roman" w:cs="Times New Roman" w:eastAsia="Times New Roman"/>
@@ -1866,13 +1719,123 @@
           <w:highlight w:val="none"/>
         </w:rPr>
       </w:r>
-      <w:r>
+      <w:r/>
+    </w:p>
+    <w:p>
+      <w:pPr>
+        <w:ind w:left="0" w:right="0" w:firstLine="0"/>
+        <w:jc w:val="left"/>
         <w:rPr>
           <w:rFonts w:ascii="Times New Roman" w:hAnsi="Times New Roman" w:cs="Times New Roman" w:eastAsia="Times New Roman"/>
           <w:sz w:val="24"/>
           <w:highlight w:val="none"/>
         </w:rPr>
-      </w:r>
+      </w:pPr>
+      <w:r>
+        <w:rPr>
+          <w:rFonts w:ascii="Times New Roman" w:hAnsi="Times New Roman" w:cs="Times New Roman" w:eastAsia="Times New Roman"/>
+          <w:sz w:val="24"/>
+          <w:highlight w:val="none"/>
+        </w:rPr>
+        <w:t xml:space="preserve">Dès le début, à l’annonce des sujet de TER disponible, nous avons été attiré par </w:t>
+      </w:r>
+      <w:r>
+        <w:rPr>
+          <w:rFonts w:ascii="Times New Roman" w:hAnsi="Times New Roman" w:cs="Times New Roman" w:eastAsia="Times New Roman"/>
+          <w:sz w:val="24"/>
+          <w:highlight w:val="none"/>
+        </w:rPr>
+        <w:t xml:space="preserve">ce sujet de recherche</w:t>
+      </w:r>
+      <w:r>
+        <w:rPr>
+          <w:rFonts w:ascii="Times New Roman" w:hAnsi="Times New Roman" w:cs="Times New Roman" w:eastAsia="Times New Roman"/>
+          <w:sz w:val="24"/>
+          <w:highlight w:val="none"/>
+        </w:rPr>
+        <w:t xml:space="preserve"> dû fait de nos antécédent scolaire, Science de l’Ingénieure et</w:t>
+      </w:r>
+      <w:r>
+        <w:rPr>
+          <w:rFonts w:ascii="Times New Roman" w:hAnsi="Times New Roman" w:cs="Times New Roman" w:eastAsia="Times New Roman"/>
+          <w:sz w:val="24"/>
+          <w:highlight w:val="none"/>
+        </w:rPr>
+        <w:t xml:space="preserve"> Système d’Information et Numérique</w:t>
+      </w:r>
+      <w:r>
+        <w:rPr>
+          <w:rFonts w:ascii="Times New Roman" w:hAnsi="Times New Roman" w:cs="Times New Roman" w:eastAsia="Times New Roman"/>
+          <w:sz w:val="24"/>
+          <w:highlight w:val="none"/>
+        </w:rPr>
+        <w:t xml:space="preserve"> et de notre formation actuel. Car avant de commencer à étudier le p</w:t>
+      </w:r>
+      <w:r>
+        <w:rPr>
+          <w:rFonts w:ascii="Times New Roman" w:hAnsi="Times New Roman" w:cs="Times New Roman" w:eastAsia="Times New Roman"/>
+          <w:sz w:val="24"/>
+          <w:highlight w:val="none"/>
+        </w:rPr>
+        <w:t xml:space="preserve">rojet, notre encadrant Pascal Andre nous as informer que le projet se réaliserai à l’aide d’un robot. Et on trouvais qu’il y avait un petit lien avec l’historique de nos formations, c’est ce petit lien qui nous à d’abord attiré vers ce sujet. </w:t>
+      </w:r>
+      <w:r>
+        <w:rPr>
+          <w:rFonts w:ascii="Times New Roman" w:hAnsi="Times New Roman" w:cs="Times New Roman" w:eastAsia="Times New Roman"/>
+          <w:sz w:val="24"/>
+          <w:highlight w:val="none"/>
+        </w:rPr>
+        <w:t xml:space="preserve">Mais ensuite, après la réunion avec l’encadrant du projet, c’est le besoin d’aider les développeur à maximiser leur temps en réduisant le temps </w:t>
+      </w:r>
+      <w:r>
+        <w:rPr>
+          <w:rFonts w:ascii="Times New Roman" w:hAnsi="Times New Roman" w:cs="Times New Roman" w:eastAsia="Times New Roman"/>
+          <w:sz w:val="24"/>
+          <w:highlight w:val="none"/>
+        </w:rPr>
+        <w:t xml:space="preserve">entre analyse et conception d’un logiciel. Ce qui nous as confirmé notre choix car en étant développeur on comprend l’avantage/le besoins d’automatisé la conception de certaines parties d’un logiciel.</w:t>
+      </w:r>
+      <w:r>
+        <w:rPr>
+          <w:rFonts w:ascii="Times New Roman" w:hAnsi="Times New Roman" w:cs="Times New Roman" w:eastAsia="Times New Roman"/>
+          <w:sz w:val="24"/>
+        </w:rPr>
+      </w:r>
+      <w:r/>
+    </w:p>
+    <w:p>
+      <w:pPr>
+        <w:ind w:left="0" w:right="0" w:firstLine="0"/>
+        <w:jc w:val="left"/>
+        <w:rPr>
+          <w:rFonts w:ascii="Times New Roman" w:hAnsi="Times New Roman" w:cs="Times New Roman" w:eastAsia="Times New Roman"/>
+          <w:highlight w:val="none"/>
+        </w:rPr>
+      </w:pPr>
+      <w:r>
+        <w:rPr>
+          <w:rFonts w:ascii="Times New Roman" w:hAnsi="Times New Roman" w:cs="Times New Roman" w:eastAsia="Times New Roman"/>
+          <w:sz w:val="24"/>
+          <w:highlight w:val="none"/>
+        </w:rPr>
+        <w:t xml:space="preserve">Mais, il ne faut pas que oublier le sujet de recherche est assez récent, donc on n’attend pas une réponse </w:t>
+      </w:r>
+      <w:r>
+        <w:rPr>
+          <w:rFonts w:ascii="Times New Roman" w:hAnsi="Times New Roman" w:cs="Times New Roman" w:eastAsia="Times New Roman"/>
+          <w:sz w:val="24"/>
+          <w:highlight w:val="none"/>
+        </w:rPr>
+        <w:t xml:space="preserve">au besoins des développeur mais une avancé pour se rapprocher de plus en plus de cette réponse.</w:t>
+      </w:r>
+      <w:r>
+        <w:rPr>
+          <w:rFonts w:ascii="Times New Roman" w:hAnsi="Times New Roman" w:cs="Times New Roman" w:eastAsia="Times New Roman"/>
+          <w:sz w:val="24"/>
+          <w:highlight w:val="none"/>
+        </w:rPr>
+      </w:r>
+      <w:r/>
     </w:p>
     <w:p>
       <w:pPr>
@@ -2058,6 +2021,17 @@
         </w:rPr>
       </w:r>
       <w:r/>
+    </w:p>
+    <w:p>
+      <w:pPr>
+        <w:ind w:left="0" w:right="0" w:firstLine="0"/>
+        <w:jc w:val="center"/>
+        <w:rPr>
+          <w:rFonts w:ascii="Times New Roman" w:hAnsi="Times New Roman" w:cs="Times New Roman" w:eastAsia="Times New Roman"/>
+          <w:sz w:val="24"/>
+          <w:highlight w:val="yellow"/>
+        </w:rPr>
+      </w:pPr>
       <w:r>
         <w:rPr>
           <w:rFonts w:ascii="Times New Roman" w:hAnsi="Times New Roman" w:cs="Times New Roman" w:eastAsia="Times New Roman"/>
@@ -2069,6 +2043,7 @@
         <w:rPr>
           <w:rFonts w:ascii="Times New Roman" w:hAnsi="Times New Roman" w:cs="Times New Roman" w:eastAsia="Times New Roman"/>
           <w:sz w:val="24"/>
+          <w:highlight w:val="none"/>
         </w:rPr>
       </w:r>
       <w:r/>
@@ -2079,24 +2054,26 @@
         <w:jc w:val="center"/>
         <w:rPr>
           <w:rFonts w:ascii="Times New Roman" w:hAnsi="Times New Roman" w:cs="Times New Roman" w:eastAsia="Times New Roman"/>
+          <w:sz w:val="36"/>
+          <w:highlight w:val="none"/>
+        </w:rPr>
+      </w:pPr>
+      <w:r>
+        <w:rPr>
+          <w:rFonts w:ascii="Times New Roman" w:hAnsi="Times New Roman" w:cs="Times New Roman" w:eastAsia="Times New Roman"/>
+          <w:sz w:val="36"/>
+          <w:highlight w:val="none"/>
+        </w:rPr>
+        <w:t xml:space="preserve">II. Le robot EV3</w:t>
+      </w:r>
+      <w:r>
+        <w:rPr>
+          <w:rFonts w:ascii="Times New Roman" w:hAnsi="Times New Roman" w:cs="Times New Roman" w:eastAsia="Times New Roman"/>
           <w:sz w:val="24"/>
           <w:highlight w:val="yellow"/>
         </w:rPr>
-      </w:pPr>
-      <w:r>
-        <w:rPr>
-          <w:rFonts w:ascii="Times New Roman" w:hAnsi="Times New Roman" w:cs="Times New Roman" w:eastAsia="Times New Roman"/>
-          <w:sz w:val="24"/>
-          <w:highlight w:val="none"/>
-        </w:rPr>
-      </w:r>
-      <w:r>
-        <w:rPr>
-          <w:rFonts w:ascii="Times New Roman" w:hAnsi="Times New Roman" w:cs="Times New Roman" w:eastAsia="Times New Roman"/>
-          <w:sz w:val="24"/>
-          <w:highlight w:val="none"/>
-        </w:rPr>
-      </w:r>
+      </w:r>
+      <w:r/>
     </w:p>
     <w:p>
       <w:pPr>
@@ -2114,26 +2091,418 @@
           <w:sz w:val="36"/>
           <w:highlight w:val="none"/>
         </w:rPr>
-        <w:t xml:space="preserve">II. Le robot EV3</w:t>
-      </w:r>
-      <w:r>
+      </w:r>
+      <w:r>
+        <w:rPr>
+          <w:rFonts w:ascii="Times New Roman" w:hAnsi="Times New Roman" w:cs="Times New Roman" w:eastAsia="Times New Roman"/>
+          <w:sz w:val="36"/>
+          <w:highlight w:val="none"/>
+        </w:rPr>
+      </w:r>
+    </w:p>
+    <w:p>
+      <w:pPr>
+        <w:ind w:left="0" w:right="0" w:firstLine="0"/>
+        <w:jc w:val="center"/>
+        <w:rPr>
+          <w:rFonts w:ascii="Times New Roman" w:hAnsi="Times New Roman" w:cs="Times New Roman" w:eastAsia="Times New Roman"/>
+          <w:sz w:val="36"/>
+          <w:highlight w:val="none"/>
+        </w:rPr>
+      </w:pPr>
+      <w:r>
+        <w:rPr>
+          <w:rFonts w:ascii="Times New Roman" w:hAnsi="Times New Roman" w:cs="Times New Roman" w:eastAsia="Times New Roman"/>
+          <w:sz w:val="36"/>
+          <w:highlight w:val="none"/>
+        </w:rPr>
+        <w:t xml:space="preserve">III. Étude de cas</w:t>
+      </w:r>
+      <w:r>
+        <w:rPr>
+          <w:rFonts w:ascii="Times New Roman" w:hAnsi="Times New Roman" w:cs="Times New Roman" w:eastAsia="Times New Roman"/>
+          <w:sz w:val="36"/>
+          <w:highlight w:val="yellow"/>
+        </w:rPr>
+      </w:r>
+      <w:r>
+        <w:rPr>
+          <w:rFonts w:ascii="Times New Roman" w:hAnsi="Times New Roman" w:cs="Times New Roman" w:eastAsia="Times New Roman"/>
+          <w:sz w:val="36"/>
+          <w:highlight w:val="yellow"/>
+        </w:rPr>
+      </w:r>
+      <w:r>
+        <w:rPr>
+          <w:rFonts w:ascii="Times New Roman" w:hAnsi="Times New Roman" w:cs="Times New Roman" w:eastAsia="Times New Roman"/>
+          <w:sz w:val="36"/>
+          <w:highlight w:val="none"/>
+        </w:rPr>
+      </w:r>
+      <w:r>
+        <w:rPr>
+          <w:rFonts w:ascii="Times New Roman" w:hAnsi="Times New Roman" w:cs="Times New Roman" w:eastAsia="Times New Roman"/>
+          <w:sz w:val="36"/>
+          <w:highlight w:val="none"/>
+        </w:rPr>
+      </w:r>
+    </w:p>
+    <w:p>
+      <w:pPr>
+        <w:pStyle w:val="660"/>
+        <w:numPr>
+          <w:ilvl w:val="0"/>
+          <w:numId w:val="3"/>
+        </w:numPr>
+        <w:ind w:right="0"/>
+        <w:jc w:val="left"/>
         <w:rPr>
           <w:rFonts w:ascii="Times New Roman" w:hAnsi="Times New Roman" w:cs="Times New Roman" w:eastAsia="Times New Roman"/>
           <w:sz w:val="24"/>
           <w:highlight w:val="yellow"/>
         </w:rPr>
-      </w:r>
-      <w:r>
+      </w:pPr>
+      <w:r>
+        <w:rPr>
+          <w:rFonts w:ascii="Times New Roman" w:hAnsi="Times New Roman" w:cs="Times New Roman" w:eastAsia="Times New Roman"/>
+          <w:sz w:val="24"/>
+          <w:highlight w:val="none"/>
+        </w:rPr>
+        <w:t xml:space="preserve">Introduction de l’étude de cas</w:t>
+      </w:r>
+      <w:r>
+        <w:rPr>
+          <w:rFonts w:ascii="Times New Roman" w:hAnsi="Times New Roman" w:cs="Times New Roman" w:eastAsia="Times New Roman"/>
+          <w:sz w:val="24"/>
+          <w:highlight w:val="none"/>
+        </w:rPr>
+      </w:r>
+    </w:p>
+    <w:p>
+      <w:pPr>
+        <w:rPr>
+          <w:highlight w:val="none"/>
+        </w:rPr>
+      </w:pPr>
+      <w:r>
+        <w:rPr>
+          <w:highlight w:val="none"/>
+        </w:rPr>
+        <w:t xml:space="preserve">Lors de ce projet de recherche, nous devons mettre en place une étude de cas </w:t>
+      </w:r>
+      <w:r>
+        <w:rPr>
+          <w:highlight w:val="none"/>
+        </w:rPr>
+        <w:t xml:space="preserve">pour visualiser comment marche une communication entre deux systèmes informatique. Cette visualisation va permettre d’</w:t>
+      </w:r>
+      <w:r>
+        <w:rPr>
+          <w:highlight w:val="none"/>
+        </w:rPr>
+        <w:t xml:space="preserve">identifier les protocoles de communication identiques par rapport a d’autres logiciel où intervient une communication entres systèmes.</w:t>
+      </w:r>
+      <w:r>
+        <w:rPr>
+          <w:highlight w:val="none"/>
+        </w:rPr>
+        <w:t xml:space="preserve"> Tout cela pour arriver peut-être a une future automatisation de ces protocoles.</w:t>
+      </w:r>
+      <w:r>
+        <w:rPr>
+          <w:highlight w:val="none"/>
+        </w:rPr>
+      </w:r>
+      <w:r/>
+    </w:p>
+    <w:p>
+      <w:pPr>
+        <w:rPr>
+          <w:highlight w:val="none"/>
+        </w:rPr>
+      </w:pPr>
+      <w:r>
+        <w:rPr>
+          <w:highlight w:val="none"/>
+        </w:rPr>
+        <w:t xml:space="preserve">Dans ce TER,</w:t>
+      </w:r>
+      <w:r>
+        <w:rPr>
+          <w:highlight w:val="none"/>
+        </w:rPr>
+        <w:t xml:space="preserve"> pour s’intéresser aux communications, </w:t>
+      </w:r>
+      <w:r>
+        <w:rPr>
+          <w:highlight w:val="none"/>
+        </w:rPr>
+        <w:t xml:space="preserve"> nous nous focaliserons sur une des 3 études de cas suivantes possibles : </w:t>
+      </w:r>
+      <w:r>
+        <w:rPr>
+          <w:highlight w:val="none"/>
+        </w:rPr>
+      </w:r>
+      <w:r/>
+    </w:p>
+    <w:p>
+      <w:pPr>
+        <w:pStyle w:val="660"/>
+        <w:numPr>
+          <w:ilvl w:val="0"/>
+          <w:numId w:val="2"/>
+        </w:numPr>
+        <w:rPr>
+          <w:highlight w:val="none"/>
+        </w:rPr>
+      </w:pPr>
+      <w:r>
+        <w:rPr>
+          <w:highlight w:val="none"/>
+        </w:rPr>
+        <w:t xml:space="preserve">Communications entre un portail et une voiture : Le portail s’ouvre quand il capte la bonne adresse IP émis par une voiture</w:t>
+      </w:r>
+      <w:r>
+        <w:rPr>
+          <w:highlight w:val="none"/>
+        </w:rPr>
+      </w:r>
+      <w:r/>
+    </w:p>
+    <w:p>
+      <w:pPr>
+        <w:pStyle w:val="660"/>
+        <w:numPr>
+          <w:ilvl w:val="0"/>
+          <w:numId w:val="2"/>
+        </w:numPr>
+        <w:rPr>
+          <w:highlight w:val="none"/>
+        </w:rPr>
+      </w:pPr>
+      <w:r>
+        <w:rPr>
+          <w:highlight w:val="none"/>
+        </w:rPr>
+      </w:r>
+      <w:r>
+        <w:rPr>
+          <w:highlight w:val="none"/>
+        </w:rPr>
+        <w:t xml:space="preserve">Communications entres deux voitures</w:t>
+      </w:r>
+      <w:r>
+        <w:rPr>
+          <w:highlight w:val="none"/>
+        </w:rPr>
+        <w:t xml:space="preserve"> : Les deux voitures (automatiques) communique pour éviter une collision.</w:t>
+      </w:r>
+      <w:r>
+        <w:rPr>
+          <w:highlight w:val="none"/>
+        </w:rPr>
+      </w:r>
+      <w:r/>
+    </w:p>
+    <w:p>
+      <w:pPr>
+        <w:pStyle w:val="660"/>
+        <w:numPr>
+          <w:ilvl w:val="0"/>
+          <w:numId w:val="2"/>
+        </w:numPr>
+        <w:tabs>
+          <w:tab w:val="left" w:pos="3827" w:leader="none"/>
+        </w:tabs>
+        <w:rPr>
+          <w:highlight w:val="none"/>
+        </w:rPr>
+      </w:pPr>
+      <w:r>
+        <w:rPr>
+          <w:highlight w:val="none"/>
+        </w:rPr>
+      </w:r>
+      <w:r>
+        <w:rPr>
+          <w:highlight w:val="none"/>
+        </w:rPr>
+        <w:t xml:space="preserve">Communications entre une tablette Android et une voiture </w:t>
+      </w:r>
+      <w:r>
+        <w:rPr>
+          <w:highlight w:val="none"/>
+        </w:rPr>
+        <w:t xml:space="preserve">: La contrôlabilité à distance d’une voiture depuis une tablette Android.</w:t>
+      </w:r>
+      <w:r>
+        <w:rPr>
+          <w:highlight w:val="none"/>
+        </w:rPr>
+        <w:t xml:space="preserve"> </w:t>
+      </w:r>
+      <w:r>
+        <w:rPr>
+          <w:highlight w:val="none"/>
+        </w:rPr>
+      </w:r>
+      <w:r/>
+    </w:p>
+    <w:p>
+      <w:pPr>
+        <w:ind w:left="0" w:firstLine="0"/>
+        <w:tabs>
+          <w:tab w:val="left" w:pos="3827" w:leader="none"/>
+        </w:tabs>
+        <w:rPr>
+          <w:highlight w:val="none"/>
+        </w:rPr>
+      </w:pPr>
+      <w:r>
+        <w:rPr>
+          <w:highlight w:val="none"/>
+        </w:rPr>
+        <w:t xml:space="preserve">Nous avons choisie l’étude de cas comportant une communication entre un portail et une voiture car </w:t>
+      </w:r>
+      <w:r>
+        <w:rPr>
+          <w:highlight w:val="none"/>
+        </w:rPr>
+        <w:t xml:space="preserve">de nos jours, c’est la </w:t>
+      </w:r>
+      <w:r>
+        <w:rPr>
+          <w:highlight w:val="white"/>
+        </w:rPr>
+        <w:t xml:space="preserve">communication la plus </w:t>
+      </w:r>
+      <w:r>
+        <w:rPr>
+          <w:highlight w:val="white"/>
+        </w:rPr>
+        <w:t xml:space="preserve">proche de notre quotidie</w:t>
+      </w:r>
+      <w:r>
+        <w:rPr>
+          <w:highlight w:val="white"/>
+        </w:rPr>
+        <w:t xml:space="preserve">n parce que les voitures automatiques ne sont pas omniprésente actuellement. et ne sont pas encore fiable à 100% pour éviter les collision</w:t>
+      </w:r>
+      <w:r>
+        <w:rPr>
+          <w:highlight w:val="none"/>
+        </w:rPr>
+        <w:t xml:space="preserve">. Et concernant le contrôle d’une voiture depuis une tablette</w:t>
+      </w:r>
+      <w:r>
+        <w:rPr>
+          <w:highlight w:val="none"/>
+        </w:rPr>
+        <w:t xml:space="preserve">, ceci se produit pour les voitures télécommandées, soit pour les enfants, soit lors de cascades pour le cinéma, donc ce n’est pas une communication qui peut arriver quotidiennement.</w:t>
+      </w:r>
+      <w:r>
+        <w:rPr>
+          <w:highlight w:val="none"/>
+        </w:rPr>
+      </w:r>
+      <w:r/>
+    </w:p>
+    <w:p>
+      <w:pPr>
+        <w:ind w:left="0" w:firstLine="0"/>
+        <w:tabs>
+          <w:tab w:val="left" w:pos="3827" w:leader="none"/>
+        </w:tabs>
+        <w:rPr>
+          <w:highlight w:val="none"/>
+        </w:rPr>
+      </w:pPr>
+      <w:r>
+        <w:rPr>
+          <w:highlight w:val="none"/>
+        </w:rPr>
+      </w:r>
+      <w:r>
+        <w:rPr>
+          <w:highlight w:val="none"/>
+        </w:rPr>
+        <w:t xml:space="preserve">Le système déterminé par l’étude de cas fonctionne de la manière suivante : Imaginons qu’un portail protège l’accès à notre domicile, et ce portail est initialement fermé. </w:t>
+      </w:r>
+      <w:r>
+        <w:rPr>
+          <w:b w:val="false"/>
+          <w:highlight w:val="none"/>
+        </w:rPr>
+        <w:t xml:space="preserve">Lorsqu’une voiture s’approche du portail avec l’intention de le franchir</w:t>
+      </w:r>
+      <w:r>
+        <w:rPr>
+          <w:b w:val="false"/>
+          <w:highlight w:val="none"/>
+        </w:rPr>
+        <w:t xml:space="preserve"> et appuie sur le bouton pour l’ouvrir</w:t>
+      </w:r>
+      <w:r>
+        <w:rPr>
+          <w:highlight w:val="none"/>
+        </w:rPr>
+        <w:t xml:space="preserve">, le portail interroge le véhicule pour savoir si celui-ci a le droit de le franchir. Si l’accès est autorisé, le portail s’ouvre, sinon le portail reste fermé. Le problème dans tout cela, est de savoir comment interroger le véhicule ?</w:t>
+      </w:r>
+      <w:r>
+        <w:rPr>
+          <w:highlight w:val="none"/>
+        </w:rPr>
+      </w:r>
+      <w:r/>
+    </w:p>
+    <w:p>
+      <w:pPr>
+        <w:rPr>
+          <w:highlight w:val="none"/>
+        </w:rPr>
+      </w:pPr>
+      <w:r>
+        <w:rPr>
+          <w:highlight w:val="yellow"/>
+        </w:rPr>
+        <w:t xml:space="preserve">// représentation de l’étude par diagramme de classe </w:t>
+      </w:r>
+      <w:r>
+        <w:rPr>
+          <w:highlight w:val="none"/>
+        </w:rPr>
+      </w:r>
+      <w:r/>
+    </w:p>
+    <w:p>
+      <w:pPr>
+        <w:ind w:right="0"/>
+        <w:jc w:val="left"/>
         <w:rPr>
           <w:rFonts w:ascii="Times New Roman" w:hAnsi="Times New Roman" w:cs="Times New Roman" w:eastAsia="Times New Roman"/>
           <w:sz w:val="24"/>
           <w:highlight w:val="yellow"/>
         </w:rPr>
+      </w:pPr>
+      <w:r>
+        <w:rPr>
+          <w:rFonts w:ascii="Times New Roman" w:hAnsi="Times New Roman" w:cs="Times New Roman" w:eastAsia="Times New Roman"/>
+          <w:sz w:val="24"/>
+          <w:highlight w:val="none"/>
+        </w:rPr>
+      </w:r>
+      <w:r>
+        <w:rPr>
+          <w:rFonts w:ascii="Times New Roman" w:hAnsi="Times New Roman" w:cs="Times New Roman" w:eastAsia="Times New Roman"/>
+          <w:sz w:val="24"/>
+          <w:highlight w:val="none"/>
+        </w:rPr>
       </w:r>
     </w:p>
     <w:sectPr>
-      <w:headerReference w:type="default" r:id="rId8"/>
-      <w:footerReference w:type="default" r:id="rId9"/>
+      <w:headerReference w:type="default" r:id="rId9"/>
+      <w:footerReference w:type="default" r:id="rId10"/>
       <w:footnotePr/>
       <w:endnotePr/>
       <w:type w:val="nextPage"/>
@@ -2177,7 +2546,7 @@
 <w:ftr xmlns:wpc="http://schemas.microsoft.com/office/word/2010/wordprocessingCanvas" xmlns:mc="http://schemas.openxmlformats.org/markup-compatibility/2006" xmlns:o="urn:schemas-microsoft-com:office:office" xmlns:r="http://schemas.openxmlformats.org/officeDocument/2006/relationships" xmlns:m="http://schemas.openxmlformats.org/officeDocument/2006/math" xmlns:v="urn:schemas-microsoft-com:vml" xmlns:wp14="http://schemas.microsoft.com/office/word/2010/wordprocessingDrawing" xmlns:wp="http://schemas.openxmlformats.org/drawingml/2006/wordprocessingDrawing" xmlns:w10="urn:schemas-microsoft-com:office:word" xmlns:w="http://schemas.openxmlformats.org/wordprocessingml/2006/main" xmlns:w14="http://schemas.microsoft.com/office/word/2010/wordml" xmlns:w15="http://schemas.microsoft.com/office/word/2012/wordml" xmlns:wpg="http://schemas.microsoft.com/office/word/2010/wordprocessingGroup" xmlns:wpi="http://schemas.microsoft.com/office/word/2010/wordprocessingInk" xmlns:wne="http://schemas.microsoft.com/office/word/2006/wordml" xmlns:a="http://schemas.openxmlformats.org/drawingml/2006/main" xmlns:wps="http://schemas.microsoft.com/office/word/2010/wordprocessingShape" mc:Ignorable="w14 w15 wp14">
   <w:p>
     <w:pPr>
-      <w:pStyle w:val="515"/>
+      <w:pStyle w:val="514"/>
       <w:jc w:val="right"/>
     </w:pPr>
     <w:fldSimple w:instr="PAGE \* MERGEFORMAT">
@@ -2190,7 +2559,7 @@
   </w:p>
   <w:p>
     <w:pPr>
-      <w:pStyle w:val="515"/>
+      <w:pStyle w:val="514"/>
     </w:pPr>
     <w:r/>
     <w:r/>
@@ -2229,7 +2598,7 @@
 <w:hdr xmlns:wpc="http://schemas.microsoft.com/office/word/2010/wordprocessingCanvas" xmlns:mc="http://schemas.openxmlformats.org/markup-compatibility/2006" xmlns:o="urn:schemas-microsoft-com:office:office" xmlns:r="http://schemas.openxmlformats.org/officeDocument/2006/relationships" xmlns:m="http://schemas.openxmlformats.org/officeDocument/2006/math" xmlns:v="urn:schemas-microsoft-com:vml" xmlns:wp14="http://schemas.microsoft.com/office/word/2010/wordprocessingDrawing" xmlns:wp="http://schemas.openxmlformats.org/drawingml/2006/wordprocessingDrawing" xmlns:w10="urn:schemas-microsoft-com:office:word" xmlns:w="http://schemas.openxmlformats.org/wordprocessingml/2006/main" xmlns:w14="http://schemas.microsoft.com/office/word/2010/wordml" xmlns:w15="http://schemas.microsoft.com/office/word/2012/wordml" xmlns:wpg="http://schemas.microsoft.com/office/word/2010/wordprocessingGroup" xmlns:wpi="http://schemas.microsoft.com/office/word/2010/wordprocessingInk" xmlns:wne="http://schemas.microsoft.com/office/word/2006/wordml" xmlns:a="http://schemas.openxmlformats.org/drawingml/2006/main" xmlns:wps="http://schemas.microsoft.com/office/word/2010/wordprocessingShape" mc:Ignorable="w14 w15 wp14">
   <w:p>
     <w:pPr>
-      <w:pStyle w:val="513"/>
+      <w:pStyle w:val="512"/>
       <w:rPr>
         <w:rFonts w:ascii="Times New Roman" w:hAnsi="Times New Roman" w:cs="Times New Roman" w:eastAsia="Times New Roman"/>
         <w:b w:val="false"/>
@@ -2272,7 +2641,7 @@
   </w:p>
   <w:p>
     <w:pPr>
-      <w:pStyle w:val="513"/>
+      <w:pStyle w:val="512"/>
       <w:rPr>
         <w:rFonts w:ascii="Arial" w:hAnsi="Arial" w:cs="Arial" w:eastAsia="Arial"/>
         <w:b w:val="false"/>
@@ -2299,6 +2668,353 @@
     <w:r/>
   </w:p>
 </w:hdr>
+</file>
+
+<file path=word/numbering.xml><?xml version="1.0" encoding="utf-8"?>
+<w:numbering xmlns:wpc="http://schemas.microsoft.com/office/word/2010/wordprocessingCanvas" xmlns:mc="http://schemas.openxmlformats.org/markup-compatibility/2006" xmlns:o="urn:schemas-microsoft-com:office:office" xmlns:r="http://schemas.openxmlformats.org/officeDocument/2006/relationships" xmlns:m="http://schemas.openxmlformats.org/officeDocument/2006/math" xmlns:v="urn:schemas-microsoft-com:vml" xmlns:wp14="http://schemas.microsoft.com/office/word/2010/wordprocessingDrawing" xmlns:wp="http://schemas.openxmlformats.org/drawingml/2006/wordprocessingDrawing" xmlns:w10="urn:schemas-microsoft-com:office:word" xmlns:w="http://schemas.openxmlformats.org/wordprocessingml/2006/main" xmlns:w14="http://schemas.microsoft.com/office/word/2010/wordml" xmlns:w15="http://schemas.microsoft.com/office/word/2012/wordml" xmlns:wpg="http://schemas.microsoft.com/office/word/2010/wordprocessingGroup" xmlns:wpi="http://schemas.microsoft.com/office/word/2010/wordprocessingInk" xmlns:wne="http://schemas.microsoft.com/office/word/2006/wordml" xmlns:wps="http://schemas.microsoft.com/office/word/2010/wordprocessingShape" mc:Ignorable="w14 w15 wp14">
+  <w:abstractNum w:abstractNumId="0">
+    <w:multiLevelType w:val="hybridMultilevel"/>
+    <w:lvl w:ilvl="0">
+      <w:start w:val="1"/>
+      <w:numFmt w:val="lowerLetter"/>
+      <w:isLgl w:val="false"/>
+      <w:suff w:val="tab"/>
+      <w:lvlText w:val="%1)"/>
+      <w:lvlJc w:val="left"/>
+      <w:pPr>
+        <w:ind w:left="709" w:hanging="360"/>
+      </w:pPr>
+    </w:lvl>
+    <w:lvl w:ilvl="1">
+      <w:start w:val="1"/>
+      <w:numFmt w:val="lowerLetter"/>
+      <w:isLgl w:val="false"/>
+      <w:suff w:val="tab"/>
+      <w:lvlText w:val="%2."/>
+      <w:lvlJc w:val="left"/>
+      <w:pPr>
+        <w:ind w:left="1429" w:hanging="360"/>
+      </w:pPr>
+    </w:lvl>
+    <w:lvl w:ilvl="2">
+      <w:start w:val="1"/>
+      <w:numFmt w:val="lowerRoman"/>
+      <w:isLgl w:val="false"/>
+      <w:suff w:val="tab"/>
+      <w:lvlText w:val="%3."/>
+      <w:lvlJc w:val="right"/>
+      <w:pPr>
+        <w:ind w:left="2149" w:hanging="180"/>
+      </w:pPr>
+    </w:lvl>
+    <w:lvl w:ilvl="3">
+      <w:start w:val="1"/>
+      <w:numFmt w:val="decimal"/>
+      <w:isLgl w:val="false"/>
+      <w:suff w:val="tab"/>
+      <w:lvlText w:val="%4."/>
+      <w:lvlJc w:val="left"/>
+      <w:pPr>
+        <w:ind w:left="2869" w:hanging="360"/>
+      </w:pPr>
+    </w:lvl>
+    <w:lvl w:ilvl="4">
+      <w:start w:val="1"/>
+      <w:numFmt w:val="lowerLetter"/>
+      <w:isLgl w:val="false"/>
+      <w:suff w:val="tab"/>
+      <w:lvlText w:val="%5."/>
+      <w:lvlJc w:val="left"/>
+      <w:pPr>
+        <w:ind w:left="3589" w:hanging="360"/>
+      </w:pPr>
+    </w:lvl>
+    <w:lvl w:ilvl="5">
+      <w:start w:val="1"/>
+      <w:numFmt w:val="lowerRoman"/>
+      <w:isLgl w:val="false"/>
+      <w:suff w:val="tab"/>
+      <w:lvlText w:val="%6."/>
+      <w:lvlJc w:val="right"/>
+      <w:pPr>
+        <w:ind w:left="4309" w:hanging="180"/>
+      </w:pPr>
+    </w:lvl>
+    <w:lvl w:ilvl="6">
+      <w:start w:val="1"/>
+      <w:numFmt w:val="decimal"/>
+      <w:isLgl w:val="false"/>
+      <w:suff w:val="tab"/>
+      <w:lvlText w:val="%7."/>
+      <w:lvlJc w:val="left"/>
+      <w:pPr>
+        <w:ind w:left="5029" w:hanging="360"/>
+      </w:pPr>
+    </w:lvl>
+    <w:lvl w:ilvl="7">
+      <w:start w:val="1"/>
+      <w:numFmt w:val="lowerLetter"/>
+      <w:isLgl w:val="false"/>
+      <w:suff w:val="tab"/>
+      <w:lvlText w:val="%8."/>
+      <w:lvlJc w:val="left"/>
+      <w:pPr>
+        <w:ind w:left="5749" w:hanging="360"/>
+      </w:pPr>
+    </w:lvl>
+    <w:lvl w:ilvl="8">
+      <w:start w:val="1"/>
+      <w:numFmt w:val="lowerRoman"/>
+      <w:isLgl w:val="false"/>
+      <w:suff w:val="tab"/>
+      <w:lvlText w:val="%9."/>
+      <w:lvlJc w:val="right"/>
+      <w:pPr>
+        <w:ind w:left="6469" w:hanging="180"/>
+      </w:pPr>
+    </w:lvl>
+  </w:abstractNum>
+  <w:abstractNum w:abstractNumId="1">
+    <w:multiLevelType w:val="hybridMultilevel"/>
+    <w:lvl w:ilvl="0">
+      <w:start w:val="1"/>
+      <w:numFmt w:val="bullet"/>
+      <w:isLgl w:val="false"/>
+      <w:suff w:val="tab"/>
+      <w:lvlText w:val="–"/>
+      <w:lvlJc w:val="left"/>
+      <w:pPr>
+        <w:ind w:left="1417" w:hanging="360"/>
+      </w:pPr>
+      <w:rPr>
+        <w:rFonts w:ascii="Arial" w:hAnsi="Arial" w:cs="Arial" w:eastAsia="Arial"/>
+      </w:rPr>
+    </w:lvl>
+    <w:lvl w:ilvl="1">
+      <w:start w:val="1"/>
+      <w:numFmt w:val="bullet"/>
+      <w:isLgl w:val="false"/>
+      <w:suff w:val="tab"/>
+      <w:lvlText w:val="o"/>
+      <w:lvlJc w:val="left"/>
+      <w:pPr>
+        <w:ind w:left="2137" w:hanging="360"/>
+      </w:pPr>
+      <w:rPr>
+        <w:rFonts w:ascii="Courier New" w:hAnsi="Courier New" w:cs="Courier New" w:eastAsia="Courier New"/>
+      </w:rPr>
+    </w:lvl>
+    <w:lvl w:ilvl="2">
+      <w:start w:val="1"/>
+      <w:numFmt w:val="bullet"/>
+      <w:isLgl w:val="false"/>
+      <w:suff w:val="tab"/>
+      <w:lvlText w:val="§"/>
+      <w:lvlJc w:val="left"/>
+      <w:pPr>
+        <w:ind w:left="2857" w:hanging="360"/>
+      </w:pPr>
+      <w:rPr>
+        <w:rFonts w:ascii="Wingdings" w:hAnsi="Wingdings" w:cs="Wingdings" w:eastAsia="Wingdings"/>
+      </w:rPr>
+    </w:lvl>
+    <w:lvl w:ilvl="3">
+      <w:start w:val="1"/>
+      <w:numFmt w:val="bullet"/>
+      <w:isLgl w:val="false"/>
+      <w:suff w:val="tab"/>
+      <w:lvlText w:val="·"/>
+      <w:lvlJc w:val="left"/>
+      <w:pPr>
+        <w:ind w:left="3577" w:hanging="360"/>
+      </w:pPr>
+      <w:rPr>
+        <w:rFonts w:ascii="Symbol" w:hAnsi="Symbol" w:cs="Symbol" w:eastAsia="Symbol"/>
+      </w:rPr>
+    </w:lvl>
+    <w:lvl w:ilvl="4">
+      <w:start w:val="1"/>
+      <w:numFmt w:val="bullet"/>
+      <w:isLgl w:val="false"/>
+      <w:suff w:val="tab"/>
+      <w:lvlText w:val="o"/>
+      <w:lvlJc w:val="left"/>
+      <w:pPr>
+        <w:ind w:left="4297" w:hanging="360"/>
+      </w:pPr>
+      <w:rPr>
+        <w:rFonts w:ascii="Courier New" w:hAnsi="Courier New" w:cs="Courier New" w:eastAsia="Courier New"/>
+      </w:rPr>
+    </w:lvl>
+    <w:lvl w:ilvl="5">
+      <w:start w:val="1"/>
+      <w:numFmt w:val="bullet"/>
+      <w:isLgl w:val="false"/>
+      <w:suff w:val="tab"/>
+      <w:lvlText w:val="§"/>
+      <w:lvlJc w:val="left"/>
+      <w:pPr>
+        <w:ind w:left="5017" w:hanging="360"/>
+      </w:pPr>
+      <w:rPr>
+        <w:rFonts w:ascii="Wingdings" w:hAnsi="Wingdings" w:cs="Wingdings" w:eastAsia="Wingdings"/>
+      </w:rPr>
+    </w:lvl>
+    <w:lvl w:ilvl="6">
+      <w:start w:val="1"/>
+      <w:numFmt w:val="bullet"/>
+      <w:isLgl w:val="false"/>
+      <w:suff w:val="tab"/>
+      <w:lvlText w:val="·"/>
+      <w:lvlJc w:val="left"/>
+      <w:pPr>
+        <w:ind w:left="5737" w:hanging="360"/>
+      </w:pPr>
+      <w:rPr>
+        <w:rFonts w:ascii="Symbol" w:hAnsi="Symbol" w:cs="Symbol" w:eastAsia="Symbol"/>
+      </w:rPr>
+    </w:lvl>
+    <w:lvl w:ilvl="7">
+      <w:start w:val="1"/>
+      <w:numFmt w:val="bullet"/>
+      <w:isLgl w:val="false"/>
+      <w:suff w:val="tab"/>
+      <w:lvlText w:val="o"/>
+      <w:lvlJc w:val="left"/>
+      <w:pPr>
+        <w:ind w:left="6457" w:hanging="360"/>
+      </w:pPr>
+      <w:rPr>
+        <w:rFonts w:ascii="Courier New" w:hAnsi="Courier New" w:cs="Courier New" w:eastAsia="Courier New"/>
+      </w:rPr>
+    </w:lvl>
+    <w:lvl w:ilvl="8">
+      <w:start w:val="1"/>
+      <w:numFmt w:val="bullet"/>
+      <w:isLgl w:val="false"/>
+      <w:suff w:val="tab"/>
+      <w:lvlText w:val="§"/>
+      <w:lvlJc w:val="left"/>
+      <w:pPr>
+        <w:ind w:left="7177" w:hanging="360"/>
+      </w:pPr>
+      <w:rPr>
+        <w:rFonts w:ascii="Wingdings" w:hAnsi="Wingdings" w:cs="Wingdings" w:eastAsia="Wingdings"/>
+      </w:rPr>
+    </w:lvl>
+  </w:abstractNum>
+  <w:abstractNum w:abstractNumId="2">
+    <w:multiLevelType w:val="hybridMultilevel"/>
+    <w:lvl w:ilvl="0">
+      <w:start w:val="1"/>
+      <w:numFmt w:val="lowerLetter"/>
+      <w:isLgl w:val="false"/>
+      <w:suff w:val="tab"/>
+      <w:lvlText w:val="%1)"/>
+      <w:lvlJc w:val="left"/>
+      <w:pPr>
+        <w:ind w:left="1417" w:hanging="360"/>
+      </w:pPr>
+    </w:lvl>
+    <w:lvl w:ilvl="1">
+      <w:start w:val="1"/>
+      <w:numFmt w:val="lowerLetter"/>
+      <w:isLgl w:val="false"/>
+      <w:suff w:val="tab"/>
+      <w:lvlText w:val="%2."/>
+      <w:lvlJc w:val="left"/>
+      <w:pPr>
+        <w:ind w:left="2137" w:hanging="360"/>
+      </w:pPr>
+    </w:lvl>
+    <w:lvl w:ilvl="2">
+      <w:start w:val="1"/>
+      <w:numFmt w:val="lowerRoman"/>
+      <w:isLgl w:val="false"/>
+      <w:suff w:val="tab"/>
+      <w:lvlText w:val="%3."/>
+      <w:lvlJc w:val="right"/>
+      <w:pPr>
+        <w:ind w:left="2857" w:hanging="180"/>
+      </w:pPr>
+    </w:lvl>
+    <w:lvl w:ilvl="3">
+      <w:start w:val="1"/>
+      <w:numFmt w:val="decimal"/>
+      <w:isLgl w:val="false"/>
+      <w:suff w:val="tab"/>
+      <w:lvlText w:val="%4."/>
+      <w:lvlJc w:val="left"/>
+      <w:pPr>
+        <w:ind w:left="3577" w:hanging="360"/>
+      </w:pPr>
+    </w:lvl>
+    <w:lvl w:ilvl="4">
+      <w:start w:val="1"/>
+      <w:numFmt w:val="lowerLetter"/>
+      <w:isLgl w:val="false"/>
+      <w:suff w:val="tab"/>
+      <w:lvlText w:val="%5."/>
+      <w:lvlJc w:val="left"/>
+      <w:pPr>
+        <w:ind w:left="4297" w:hanging="360"/>
+      </w:pPr>
+    </w:lvl>
+    <w:lvl w:ilvl="5">
+      <w:start w:val="1"/>
+      <w:numFmt w:val="lowerRoman"/>
+      <w:isLgl w:val="false"/>
+      <w:suff w:val="tab"/>
+      <w:lvlText w:val="%6."/>
+      <w:lvlJc w:val="right"/>
+      <w:pPr>
+        <w:ind w:left="5017" w:hanging="180"/>
+      </w:pPr>
+    </w:lvl>
+    <w:lvl w:ilvl="6">
+      <w:start w:val="1"/>
+      <w:numFmt w:val="decimal"/>
+      <w:isLgl w:val="false"/>
+      <w:suff w:val="tab"/>
+      <w:lvlText w:val="%7."/>
+      <w:lvlJc w:val="left"/>
+      <w:pPr>
+        <w:ind w:left="5737" w:hanging="360"/>
+      </w:pPr>
+    </w:lvl>
+    <w:lvl w:ilvl="7">
+      <w:start w:val="1"/>
+      <w:numFmt w:val="lowerLetter"/>
+      <w:isLgl w:val="false"/>
+      <w:suff w:val="tab"/>
+      <w:lvlText w:val="%8."/>
+      <w:lvlJc w:val="left"/>
+      <w:pPr>
+        <w:ind w:left="6457" w:hanging="360"/>
+      </w:pPr>
+    </w:lvl>
+    <w:lvl w:ilvl="8">
+      <w:start w:val="1"/>
+      <w:numFmt w:val="lowerRoman"/>
+      <w:isLgl w:val="false"/>
+      <w:suff w:val="tab"/>
+      <w:lvlText w:val="%9."/>
+      <w:lvlJc w:val="right"/>
+      <w:pPr>
+        <w:ind w:left="7177" w:hanging="180"/>
+      </w:pPr>
+    </w:lvl>
+  </w:abstractNum>
+  <w:num w:numId="1">
+    <w:abstractNumId w:val="0"/>
+  </w:num>
+  <w:num w:numId="2">
+    <w:abstractNumId w:val="1"/>
+  </w:num>
+  <w:num w:numId="3">
+    <w:abstractNumId w:val="2"/>
+  </w:num>
+</w:numbering>
 </file>
 
 <file path=word/styles.xml><?xml version="1.0" encoding="utf-8"?>
@@ -2457,10 +3173,10 @@
     <w:lsdException w:name="Bibliography" w:uiPriority="37"/>
     <w:lsdException w:name="TOC Heading" w:uiPriority="39" w:qFormat="1"/>
   </w:latentStyles>
-  <w:style w:type="paragraph" w:styleId="482">
+  <w:style w:type="paragraph" w:styleId="481">
     <w:name w:val="Caption"/>
-    <w:basedOn w:val="657"/>
-    <w:next w:val="657"/>
+    <w:basedOn w:val="656"/>
+    <w:next w:val="656"/>
     <w:qFormat/>
     <w:uiPriority w:val="35"/>
     <w:semiHidden/>
@@ -2476,16 +3192,16 @@
       <w:spacing w:lineRule="auto" w:line="276"/>
     </w:pPr>
   </w:style>
-  <w:style w:type="character" w:styleId="483">
+  <w:style w:type="character" w:styleId="482">
     <w:name w:val="Caption Char"/>
-    <w:basedOn w:val="482"/>
-    <w:link w:val="515"/>
+    <w:basedOn w:val="481"/>
+    <w:link w:val="514"/>
     <w:uiPriority w:val="99"/>
   </w:style>
-  <w:style w:type="paragraph" w:styleId="484">
+  <w:style w:type="paragraph" w:styleId="483">
     <w:name w:val="endnote text"/>
-    <w:basedOn w:val="657"/>
-    <w:link w:val="485"/>
+    <w:basedOn w:val="656"/>
+    <w:link w:val="484"/>
     <w:uiPriority w:val="99"/>
     <w:semiHidden/>
     <w:unhideWhenUsed/>
@@ -2496,17 +3212,17 @@
       <w:spacing w:lineRule="auto" w:line="240" w:after="0"/>
     </w:pPr>
   </w:style>
-  <w:style w:type="character" w:styleId="485">
+  <w:style w:type="character" w:styleId="484">
     <w:name w:val="Endnote Text Char"/>
-    <w:link w:val="484"/>
+    <w:link w:val="483"/>
     <w:uiPriority w:val="99"/>
     <w:rPr>
       <w:sz w:val="20"/>
     </w:rPr>
   </w:style>
-  <w:style w:type="character" w:styleId="486">
+  <w:style w:type="character" w:styleId="485">
     <w:name w:val="endnote reference"/>
-    <w:basedOn w:val="662"/>
+    <w:basedOn w:val="661"/>
     <w:uiPriority w:val="99"/>
     <w:semiHidden/>
     <w:unhideWhenUsed/>
@@ -2514,11 +3230,11 @@
       <w:vertAlign w:val="superscript"/>
     </w:rPr>
   </w:style>
-  <w:style w:type="paragraph" w:styleId="487">
+  <w:style w:type="paragraph" w:styleId="486">
     <w:name w:val="Heading 1"/>
-    <w:basedOn w:val="657"/>
-    <w:next w:val="657"/>
-    <w:link w:val="488"/>
+    <w:basedOn w:val="656"/>
+    <w:next w:val="656"/>
+    <w:link w:val="487"/>
     <w:qFormat/>
     <w:uiPriority w:val="9"/>
     <w:rPr>
@@ -2533,9 +3249,9 @@
       <w:outlineLvl w:val="0"/>
     </w:pPr>
   </w:style>
-  <w:style w:type="character" w:styleId="488">
+  <w:style w:type="character" w:styleId="487">
     <w:name w:val="Heading 1 Char"/>
-    <w:link w:val="487"/>
+    <w:link w:val="486"/>
     <w:uiPriority w:val="9"/>
     <w:rPr>
       <w:rFonts w:ascii="Arial" w:hAnsi="Arial" w:cs="Arial" w:eastAsia="Arial"/>
@@ -2543,11 +3259,11 @@
       <w:szCs w:val="40"/>
     </w:rPr>
   </w:style>
-  <w:style w:type="paragraph" w:styleId="489">
+  <w:style w:type="paragraph" w:styleId="488">
     <w:name w:val="Heading 2"/>
-    <w:basedOn w:val="657"/>
-    <w:next w:val="657"/>
-    <w:link w:val="490"/>
+    <w:basedOn w:val="656"/>
+    <w:next w:val="656"/>
+    <w:link w:val="489"/>
     <w:qFormat/>
     <w:uiPriority w:val="9"/>
     <w:unhideWhenUsed/>
@@ -2562,20 +3278,20 @@
       <w:outlineLvl w:val="1"/>
     </w:pPr>
   </w:style>
-  <w:style w:type="character" w:styleId="490">
+  <w:style w:type="character" w:styleId="489">
     <w:name w:val="Heading 2 Char"/>
-    <w:link w:val="489"/>
+    <w:link w:val="488"/>
     <w:uiPriority w:val="9"/>
     <w:rPr>
       <w:rFonts w:ascii="Arial" w:hAnsi="Arial" w:cs="Arial" w:eastAsia="Arial"/>
       <w:sz w:val="34"/>
     </w:rPr>
   </w:style>
-  <w:style w:type="paragraph" w:styleId="491">
+  <w:style w:type="paragraph" w:styleId="490">
     <w:name w:val="Heading 3"/>
-    <w:basedOn w:val="657"/>
-    <w:next w:val="657"/>
-    <w:link w:val="492"/>
+    <w:basedOn w:val="656"/>
+    <w:next w:val="656"/>
+    <w:link w:val="491"/>
     <w:qFormat/>
     <w:uiPriority w:val="9"/>
     <w:unhideWhenUsed/>
@@ -2591,9 +3307,9 @@
       <w:outlineLvl w:val="2"/>
     </w:pPr>
   </w:style>
-  <w:style w:type="character" w:styleId="492">
+  <w:style w:type="character" w:styleId="491">
     <w:name w:val="Heading 3 Char"/>
-    <w:link w:val="491"/>
+    <w:link w:val="490"/>
     <w:uiPriority w:val="9"/>
     <w:rPr>
       <w:rFonts w:ascii="Arial" w:hAnsi="Arial" w:cs="Arial" w:eastAsia="Arial"/>
@@ -2601,11 +3317,11 @@
       <w:szCs w:val="30"/>
     </w:rPr>
   </w:style>
-  <w:style w:type="paragraph" w:styleId="493">
+  <w:style w:type="paragraph" w:styleId="492">
     <w:name w:val="Heading 4"/>
-    <w:basedOn w:val="657"/>
-    <w:next w:val="657"/>
-    <w:link w:val="494"/>
+    <w:basedOn w:val="656"/>
+    <w:next w:val="656"/>
+    <w:link w:val="493"/>
     <w:qFormat/>
     <w:uiPriority w:val="9"/>
     <w:unhideWhenUsed/>
@@ -2623,9 +3339,9 @@
       <w:outlineLvl w:val="3"/>
     </w:pPr>
   </w:style>
-  <w:style w:type="character" w:styleId="494">
+  <w:style w:type="character" w:styleId="493">
     <w:name w:val="Heading 4 Char"/>
-    <w:link w:val="493"/>
+    <w:link w:val="492"/>
     <w:uiPriority w:val="9"/>
     <w:rPr>
       <w:rFonts w:ascii="Arial" w:hAnsi="Arial" w:cs="Arial" w:eastAsia="Arial"/>
@@ -2635,11 +3351,11 @@
       <w:szCs w:val="26"/>
     </w:rPr>
   </w:style>
-  <w:style w:type="paragraph" w:styleId="495">
+  <w:style w:type="paragraph" w:styleId="494">
     <w:name w:val="Heading 5"/>
-    <w:basedOn w:val="657"/>
-    <w:next w:val="657"/>
-    <w:link w:val="496"/>
+    <w:basedOn w:val="656"/>
+    <w:next w:val="656"/>
+    <w:link w:val="495"/>
     <w:qFormat/>
     <w:uiPriority w:val="9"/>
     <w:unhideWhenUsed/>
@@ -2657,9 +3373,9 @@
       <w:outlineLvl w:val="4"/>
     </w:pPr>
   </w:style>
-  <w:style w:type="character" w:styleId="496">
+  <w:style w:type="character" w:styleId="495">
     <w:name w:val="Heading 5 Char"/>
-    <w:link w:val="495"/>
+    <w:link w:val="494"/>
     <w:uiPriority w:val="9"/>
     <w:rPr>
       <w:rFonts w:ascii="Arial" w:hAnsi="Arial" w:cs="Arial" w:eastAsia="Arial"/>
@@ -2669,11 +3385,11 @@
       <w:szCs w:val="24"/>
     </w:rPr>
   </w:style>
-  <w:style w:type="paragraph" w:styleId="497">
+  <w:style w:type="paragraph" w:styleId="496">
     <w:name w:val="Heading 6"/>
-    <w:basedOn w:val="657"/>
-    <w:next w:val="657"/>
-    <w:link w:val="498"/>
+    <w:basedOn w:val="656"/>
+    <w:next w:val="656"/>
+    <w:link w:val="497"/>
     <w:qFormat/>
     <w:uiPriority w:val="9"/>
     <w:unhideWhenUsed/>
@@ -2691,9 +3407,9 @@
       <w:outlineLvl w:val="5"/>
     </w:pPr>
   </w:style>
-  <w:style w:type="character" w:styleId="498">
+  <w:style w:type="character" w:styleId="497">
     <w:name w:val="Heading 6 Char"/>
-    <w:link w:val="497"/>
+    <w:link w:val="496"/>
     <w:uiPriority w:val="9"/>
     <w:rPr>
       <w:rFonts w:ascii="Arial" w:hAnsi="Arial" w:cs="Arial" w:eastAsia="Arial"/>
@@ -2703,11 +3419,11 @@
       <w:szCs w:val="22"/>
     </w:rPr>
   </w:style>
-  <w:style w:type="paragraph" w:styleId="499">
+  <w:style w:type="paragraph" w:styleId="498">
     <w:name w:val="Heading 7"/>
-    <w:basedOn w:val="657"/>
-    <w:next w:val="657"/>
-    <w:link w:val="500"/>
+    <w:basedOn w:val="656"/>
+    <w:next w:val="656"/>
+    <w:link w:val="499"/>
     <w:qFormat/>
     <w:uiPriority w:val="9"/>
     <w:unhideWhenUsed/>
@@ -2727,9 +3443,9 @@
       <w:outlineLvl w:val="6"/>
     </w:pPr>
   </w:style>
-  <w:style w:type="character" w:styleId="500">
+  <w:style w:type="character" w:styleId="499">
     <w:name w:val="Heading 7 Char"/>
-    <w:link w:val="499"/>
+    <w:link w:val="498"/>
     <w:uiPriority w:val="9"/>
     <w:rPr>
       <w:rFonts w:ascii="Arial" w:hAnsi="Arial" w:cs="Arial" w:eastAsia="Arial"/>
@@ -2741,11 +3457,11 @@
       <w:szCs w:val="22"/>
     </w:rPr>
   </w:style>
-  <w:style w:type="paragraph" w:styleId="501">
+  <w:style w:type="paragraph" w:styleId="500">
     <w:name w:val="Heading 8"/>
-    <w:basedOn w:val="657"/>
-    <w:next w:val="657"/>
-    <w:link w:val="502"/>
+    <w:basedOn w:val="656"/>
+    <w:next w:val="656"/>
+    <w:link w:val="501"/>
     <w:qFormat/>
     <w:uiPriority w:val="9"/>
     <w:unhideWhenUsed/>
@@ -2763,9 +3479,9 @@
       <w:outlineLvl w:val="7"/>
     </w:pPr>
   </w:style>
-  <w:style w:type="character" w:styleId="502">
+  <w:style w:type="character" w:styleId="501">
     <w:name w:val="Heading 8 Char"/>
-    <w:link w:val="501"/>
+    <w:link w:val="500"/>
     <w:uiPriority w:val="9"/>
     <w:rPr>
       <w:rFonts w:ascii="Arial" w:hAnsi="Arial" w:cs="Arial" w:eastAsia="Arial"/>
@@ -2775,11 +3491,11 @@
       <w:szCs w:val="22"/>
     </w:rPr>
   </w:style>
-  <w:style w:type="paragraph" w:styleId="503">
+  <w:style w:type="paragraph" w:styleId="502">
     <w:name w:val="Heading 9"/>
-    <w:basedOn w:val="657"/>
-    <w:next w:val="657"/>
-    <w:link w:val="504"/>
+    <w:basedOn w:val="656"/>
+    <w:next w:val="656"/>
+    <w:link w:val="503"/>
     <w:qFormat/>
     <w:uiPriority w:val="9"/>
     <w:unhideWhenUsed/>
@@ -2797,9 +3513,9 @@
       <w:outlineLvl w:val="8"/>
     </w:pPr>
   </w:style>
-  <w:style w:type="character" w:styleId="504">
+  <w:style w:type="character" w:styleId="503">
     <w:name w:val="Heading 9 Char"/>
-    <w:link w:val="503"/>
+    <w:link w:val="502"/>
     <w:uiPriority w:val="9"/>
     <w:rPr>
       <w:rFonts w:ascii="Arial" w:hAnsi="Arial" w:cs="Arial" w:eastAsia="Arial"/>
@@ -2809,11 +3525,11 @@
       <w:szCs w:val="21"/>
     </w:rPr>
   </w:style>
-  <w:style w:type="paragraph" w:styleId="505">
+  <w:style w:type="paragraph" w:styleId="504">
     <w:name w:val="Title"/>
-    <w:basedOn w:val="657"/>
-    <w:next w:val="657"/>
-    <w:link w:val="506"/>
+    <w:basedOn w:val="656"/>
+    <w:next w:val="656"/>
+    <w:link w:val="505"/>
     <w:qFormat/>
     <w:uiPriority w:val="10"/>
     <w:rPr>
@@ -2825,20 +3541,20 @@
       <w:spacing w:after="200" w:before="300"/>
     </w:pPr>
   </w:style>
-  <w:style w:type="character" w:styleId="506">
+  <w:style w:type="character" w:styleId="505">
     <w:name w:val="Title Char"/>
-    <w:link w:val="505"/>
+    <w:link w:val="504"/>
     <w:uiPriority w:val="10"/>
     <w:rPr>
       <w:sz w:val="48"/>
       <w:szCs w:val="48"/>
     </w:rPr>
   </w:style>
-  <w:style w:type="paragraph" w:styleId="507">
+  <w:style w:type="paragraph" w:styleId="506">
     <w:name w:val="Subtitle"/>
-    <w:basedOn w:val="657"/>
-    <w:next w:val="657"/>
-    <w:link w:val="508"/>
+    <w:basedOn w:val="656"/>
+    <w:next w:val="656"/>
+    <w:link w:val="507"/>
     <w:qFormat/>
     <w:uiPriority w:val="11"/>
     <w:rPr>
@@ -2849,20 +3565,20 @@
       <w:spacing w:after="200" w:before="200"/>
     </w:pPr>
   </w:style>
-  <w:style w:type="character" w:styleId="508">
+  <w:style w:type="character" w:styleId="507">
     <w:name w:val="Subtitle Char"/>
-    <w:link w:val="507"/>
+    <w:link w:val="506"/>
     <w:uiPriority w:val="11"/>
     <w:rPr>
       <w:sz w:val="24"/>
       <w:szCs w:val="24"/>
     </w:rPr>
   </w:style>
-  <w:style w:type="paragraph" w:styleId="509">
+  <w:style w:type="paragraph" w:styleId="508">
     <w:name w:val="Quote"/>
-    <w:basedOn w:val="657"/>
-    <w:next w:val="657"/>
-    <w:link w:val="510"/>
+    <w:basedOn w:val="656"/>
+    <w:next w:val="656"/>
+    <w:link w:val="509"/>
     <w:qFormat/>
     <w:uiPriority w:val="29"/>
     <w:rPr>
@@ -2872,19 +3588,19 @@
       <w:ind w:left="720" w:right="720"/>
     </w:pPr>
   </w:style>
-  <w:style w:type="character" w:styleId="510">
+  <w:style w:type="character" w:styleId="509">
     <w:name w:val="Quote Char"/>
-    <w:link w:val="509"/>
+    <w:link w:val="508"/>
     <w:uiPriority w:val="29"/>
     <w:rPr>
       <w:i/>
     </w:rPr>
   </w:style>
-  <w:style w:type="paragraph" w:styleId="511">
+  <w:style w:type="paragraph" w:styleId="510">
     <w:name w:val="Intense Quote"/>
-    <w:basedOn w:val="657"/>
-    <w:next w:val="657"/>
-    <w:link w:val="512"/>
+    <w:basedOn w:val="656"/>
+    <w:next w:val="656"/>
+    <w:link w:val="511"/>
     <w:qFormat/>
     <w:uiPriority w:val="30"/>
     <w:rPr>
@@ -2902,18 +3618,18 @@
       </w:pBdr>
     </w:pPr>
   </w:style>
-  <w:style w:type="character" w:styleId="512">
+  <w:style w:type="character" w:styleId="511">
     <w:name w:val="Intense Quote Char"/>
-    <w:link w:val="511"/>
+    <w:link w:val="510"/>
     <w:uiPriority w:val="30"/>
     <w:rPr>
       <w:i/>
     </w:rPr>
   </w:style>
-  <w:style w:type="paragraph" w:styleId="513">
+  <w:style w:type="paragraph" w:styleId="512">
     <w:name w:val="Header"/>
-    <w:basedOn w:val="657"/>
-    <w:link w:val="514"/>
+    <w:basedOn w:val="656"/>
+    <w:link w:val="513"/>
     <w:uiPriority w:val="99"/>
     <w:unhideWhenUsed/>
     <w:pPr>
@@ -2924,15 +3640,15 @@
       </w:tabs>
     </w:pPr>
   </w:style>
-  <w:style w:type="character" w:styleId="514">
+  <w:style w:type="character" w:styleId="513">
     <w:name w:val="Header Char"/>
-    <w:link w:val="513"/>
+    <w:link w:val="512"/>
     <w:uiPriority w:val="99"/>
   </w:style>
-  <w:style w:type="paragraph" w:styleId="515">
+  <w:style w:type="paragraph" w:styleId="514">
     <w:name w:val="Footer"/>
-    <w:basedOn w:val="657"/>
-    <w:link w:val="516"/>
+    <w:basedOn w:val="656"/>
+    <w:link w:val="515"/>
     <w:uiPriority w:val="99"/>
     <w:unhideWhenUsed/>
     <w:pPr>
@@ -2943,14 +3659,14 @@
       </w:tabs>
     </w:pPr>
   </w:style>
-  <w:style w:type="character" w:styleId="516">
+  <w:style w:type="character" w:styleId="515">
     <w:name w:val="Footer Char"/>
-    <w:link w:val="515"/>
+    <w:link w:val="514"/>
     <w:uiPriority w:val="99"/>
   </w:style>
-  <w:style w:type="table" w:styleId="517">
+  <w:style w:type="table" w:styleId="516">
     <w:name w:val="Table Grid"/>
-    <w:basedOn w:val="658"/>
+    <w:basedOn w:val="657"/>
     <w:uiPriority w:val="59"/>
     <w:pPr>
       <w:spacing w:lineRule="auto" w:line="240" w:after="0"/>
@@ -2973,9 +3689,9 @@
       </w:tblCellMar>
     </w:tblPr>
   </w:style>
-  <w:style w:type="table" w:styleId="518">
+  <w:style w:type="table" w:styleId="517">
     <w:name w:val="Table Grid Light"/>
-    <w:basedOn w:val="658"/>
+    <w:basedOn w:val="657"/>
     <w:uiPriority w:val="59"/>
     <w:pPr>
       <w:spacing w:lineRule="auto" w:line="240" w:after="0"/>
@@ -2998,9 +3714,9 @@
       </w:tblCellMar>
     </w:tblPr>
   </w:style>
-  <w:style w:type="table" w:styleId="519">
+  <w:style w:type="table" w:styleId="518">
     <w:name w:val="Plain Table 1"/>
-    <w:basedOn w:val="658"/>
+    <w:basedOn w:val="657"/>
     <w:uiPriority w:val="59"/>
     <w:pPr>
       <w:spacing w:lineRule="auto" w:line="240" w:after="0"/>
@@ -3065,9 +3781,9 @@
       </w:rPr>
     </w:tblStylePr>
   </w:style>
-  <w:style w:type="table" w:styleId="520">
+  <w:style w:type="table" w:styleId="519">
     <w:name w:val="Plain Table 2"/>
-    <w:basedOn w:val="658"/>
+    <w:basedOn w:val="657"/>
     <w:uiPriority w:val="59"/>
     <w:pPr>
       <w:spacing w:lineRule="auto" w:line="240" w:after="0"/>
@@ -3150,9 +3866,9 @@
       </w:rPr>
     </w:tblStylePr>
   </w:style>
-  <w:style w:type="table" w:styleId="521">
+  <w:style w:type="table" w:styleId="520">
     <w:name w:val="Plain Table 3"/>
-    <w:basedOn w:val="658"/>
+    <w:basedOn w:val="657"/>
     <w:uiPriority w:val="99"/>
     <w:pPr>
       <w:spacing w:lineRule="auto" w:line="240" w:after="0"/>
@@ -3227,9 +3943,9 @@
       </w:rPr>
     </w:tblStylePr>
   </w:style>
-  <w:style w:type="table" w:styleId="522">
+  <w:style w:type="table" w:styleId="521">
     <w:name w:val="Plain Table 4"/>
-    <w:basedOn w:val="658"/>
+    <w:basedOn w:val="657"/>
     <w:uiPriority w:val="99"/>
     <w:pPr>
       <w:spacing w:lineRule="auto" w:line="240" w:after="0"/>
@@ -3284,9 +4000,9 @@
       </w:rPr>
     </w:tblStylePr>
   </w:style>
-  <w:style w:type="table" w:styleId="523">
+  <w:style w:type="table" w:styleId="522">
     <w:name w:val="Plain Table 5"/>
-    <w:basedOn w:val="658"/>
+    <w:basedOn w:val="657"/>
     <w:uiPriority w:val="99"/>
     <w:pPr>
       <w:spacing w:lineRule="auto" w:line="240" w:after="0"/>
@@ -3372,9 +4088,9 @@
       </w:tcPr>
     </w:tblStylePr>
   </w:style>
-  <w:style w:type="table" w:styleId="524">
+  <w:style w:type="table" w:styleId="523">
     <w:name w:val="Grid Table 1 Light"/>
-    <w:basedOn w:val="658"/>
+    <w:basedOn w:val="657"/>
     <w:uiPriority w:val="99"/>
     <w:pPr>
       <w:spacing w:lineRule="auto" w:line="240" w:after="0"/>
@@ -3437,9 +4153,9 @@
       </w:rPr>
     </w:tblStylePr>
   </w:style>
-  <w:style w:type="table" w:styleId="525">
+  <w:style w:type="table" w:styleId="524">
     <w:name w:val="Grid Table 1 Light - Accent 1"/>
-    <w:basedOn w:val="658"/>
+    <w:basedOn w:val="657"/>
     <w:uiPriority w:val="99"/>
     <w:pPr>
       <w:spacing w:lineRule="auto" w:line="240" w:after="0"/>
@@ -3502,9 +4218,9 @@
       </w:rPr>
     </w:tblStylePr>
   </w:style>
-  <w:style w:type="table" w:styleId="526">
+  <w:style w:type="table" w:styleId="525">
     <w:name w:val="Grid Table 1 Light - Accent 2"/>
-    <w:basedOn w:val="658"/>
+    <w:basedOn w:val="657"/>
     <w:uiPriority w:val="99"/>
     <w:pPr>
       <w:spacing w:lineRule="auto" w:line="240" w:after="0"/>
@@ -3567,9 +4283,9 @@
       </w:rPr>
     </w:tblStylePr>
   </w:style>
-  <w:style w:type="table" w:styleId="527">
+  <w:style w:type="table" w:styleId="526">
     <w:name w:val="Grid Table 1 Light - Accent 3"/>
-    <w:basedOn w:val="658"/>
+    <w:basedOn w:val="657"/>
     <w:uiPriority w:val="99"/>
     <w:pPr>
       <w:spacing w:lineRule="auto" w:line="240" w:after="0"/>
@@ -3632,9 +4348,9 @@
       </w:rPr>
     </w:tblStylePr>
   </w:style>
-  <w:style w:type="table" w:styleId="528">
+  <w:style w:type="table" w:styleId="527">
     <w:name w:val="Grid Table 1 Light - Accent 4"/>
-    <w:basedOn w:val="658"/>
+    <w:basedOn w:val="657"/>
     <w:uiPriority w:val="99"/>
     <w:pPr>
       <w:spacing w:lineRule="auto" w:line="240" w:after="0"/>
@@ -3697,9 +4413,9 @@
       </w:rPr>
     </w:tblStylePr>
   </w:style>
-  <w:style w:type="table" w:styleId="529">
+  <w:style w:type="table" w:styleId="528">
     <w:name w:val="Grid Table 1 Light - Accent 5"/>
-    <w:basedOn w:val="658"/>
+    <w:basedOn w:val="657"/>
     <w:uiPriority w:val="99"/>
     <w:pPr>
       <w:spacing w:lineRule="auto" w:line="240" w:after="0"/>
@@ -3762,9 +4478,9 @@
       </w:rPr>
     </w:tblStylePr>
   </w:style>
-  <w:style w:type="table" w:styleId="530">
+  <w:style w:type="table" w:styleId="529">
     <w:name w:val="Grid Table 1 Light - Accent 6"/>
-    <w:basedOn w:val="658"/>
+    <w:basedOn w:val="657"/>
     <w:uiPriority w:val="99"/>
     <w:pPr>
       <w:spacing w:lineRule="auto" w:line="240" w:after="0"/>
@@ -3827,9 +4543,9 @@
       </w:rPr>
     </w:tblStylePr>
   </w:style>
-  <w:style w:type="table" w:styleId="531">
+  <w:style w:type="table" w:styleId="530">
     <w:name w:val="Grid Table 2"/>
-    <w:basedOn w:val="658"/>
+    <w:basedOn w:val="657"/>
     <w:uiPriority w:val="99"/>
     <w:pPr>
       <w:spacing w:lineRule="auto" w:line="240" w:after="0"/>
@@ -3907,9 +4623,9 @@
       </w:tcPr>
     </w:tblStylePr>
   </w:style>
-  <w:style w:type="table" w:styleId="532">
+  <w:style w:type="table" w:styleId="531">
     <w:name w:val="Grid Table 2 - Accent 1"/>
-    <w:basedOn w:val="658"/>
+    <w:basedOn w:val="657"/>
     <w:uiPriority w:val="99"/>
     <w:pPr>
       <w:spacing w:lineRule="auto" w:line="240" w:after="0"/>
@@ -3987,9 +4703,9 @@
       </w:tcPr>
     </w:tblStylePr>
   </w:style>
-  <w:style w:type="table" w:styleId="533">
+  <w:style w:type="table" w:styleId="532">
     <w:name w:val="Grid Table 2 - Accent 2"/>
-    <w:basedOn w:val="658"/>
+    <w:basedOn w:val="657"/>
     <w:uiPriority w:val="99"/>
     <w:pPr>
       <w:spacing w:lineRule="auto" w:line="240" w:after="0"/>
@@ -4067,9 +4783,9 @@
       </w:tcPr>
     </w:tblStylePr>
   </w:style>
-  <w:style w:type="table" w:styleId="534">
+  <w:style w:type="table" w:styleId="533">
     <w:name w:val="Grid Table 2 - Accent 3"/>
-    <w:basedOn w:val="658"/>
+    <w:basedOn w:val="657"/>
     <w:uiPriority w:val="99"/>
     <w:pPr>
       <w:spacing w:lineRule="auto" w:line="240" w:after="0"/>
@@ -4147,9 +4863,9 @@
       </w:tcPr>
     </w:tblStylePr>
   </w:style>
-  <w:style w:type="table" w:styleId="535">
+  <w:style w:type="table" w:styleId="534">
     <w:name w:val="Grid Table 2 - Accent 4"/>
-    <w:basedOn w:val="658"/>
+    <w:basedOn w:val="657"/>
     <w:uiPriority w:val="99"/>
     <w:pPr>
       <w:spacing w:lineRule="auto" w:line="240" w:after="0"/>
@@ -4227,9 +4943,9 @@
       </w:tcPr>
     </w:tblStylePr>
   </w:style>
-  <w:style w:type="table" w:styleId="536">
+  <w:style w:type="table" w:styleId="535">
     <w:name w:val="Grid Table 2 - Accent 5"/>
-    <w:basedOn w:val="658"/>
+    <w:basedOn w:val="657"/>
     <w:uiPriority w:val="99"/>
     <w:pPr>
       <w:spacing w:lineRule="auto" w:line="240" w:after="0"/>
@@ -4307,9 +5023,9 @@
       </w:tcPr>
     </w:tblStylePr>
   </w:style>
-  <w:style w:type="table" w:styleId="537">
+  <w:style w:type="table" w:styleId="536">
     <w:name w:val="Grid Table 2 - Accent 6"/>
-    <w:basedOn w:val="658"/>
+    <w:basedOn w:val="657"/>
     <w:uiPriority w:val="99"/>
     <w:pPr>
       <w:spacing w:lineRule="auto" w:line="240" w:after="0"/>
@@ -4387,9 +5103,9 @@
       </w:tcPr>
     </w:tblStylePr>
   </w:style>
-  <w:style w:type="table" w:styleId="538">
+  <w:style w:type="table" w:styleId="537">
     <w:name w:val="Grid Table 3"/>
-    <w:basedOn w:val="658"/>
+    <w:basedOn w:val="657"/>
     <w:uiPriority w:val="99"/>
     <w:pPr>
       <w:spacing w:lineRule="auto" w:line="240" w:after="0"/>
@@ -4488,9 +5204,9 @@
       </w:tcPr>
     </w:tblStylePr>
   </w:style>
-  <w:style w:type="table" w:styleId="539">
+  <w:style w:type="table" w:styleId="538">
     <w:name w:val="Grid Table 3 - Accent 1"/>
-    <w:basedOn w:val="658"/>
+    <w:basedOn w:val="657"/>
     <w:uiPriority w:val="99"/>
     <w:pPr>
       <w:spacing w:lineRule="auto" w:line="240" w:after="0"/>
@@ -4589,9 +5305,9 @@
       </w:tcPr>
     </w:tblStylePr>
   </w:style>
-  <w:style w:type="table" w:styleId="540">
+  <w:style w:type="table" w:styleId="539">
     <w:name w:val="Grid Table 3 - Accent 2"/>
-    <w:basedOn w:val="658"/>
+    <w:basedOn w:val="657"/>
     <w:uiPriority w:val="99"/>
     <w:pPr>
       <w:spacing w:lineRule="auto" w:line="240" w:after="0"/>
@@ -4690,9 +5406,9 @@
       </w:tcPr>
     </w:tblStylePr>
   </w:style>
-  <w:style w:type="table" w:styleId="541">
+  <w:style w:type="table" w:styleId="540">
     <w:name w:val="Grid Table 3 - Accent 3"/>
-    <w:basedOn w:val="658"/>
+    <w:basedOn w:val="657"/>
     <w:uiPriority w:val="99"/>
     <w:pPr>
       <w:spacing w:lineRule="auto" w:line="240" w:after="0"/>
@@ -4791,9 +5507,9 @@
       </w:tcPr>
     </w:tblStylePr>
   </w:style>
-  <w:style w:type="table" w:styleId="542">
+  <w:style w:type="table" w:styleId="541">
     <w:name w:val="Grid Table 3 - Accent 4"/>
-    <w:basedOn w:val="658"/>
+    <w:basedOn w:val="657"/>
     <w:uiPriority w:val="99"/>
     <w:pPr>
       <w:spacing w:lineRule="auto" w:line="240" w:after="0"/>
@@ -4892,9 +5608,9 @@
       </w:tcPr>
     </w:tblStylePr>
   </w:style>
-  <w:style w:type="table" w:styleId="543">
+  <w:style w:type="table" w:styleId="542">
     <w:name w:val="Grid Table 3 - Accent 5"/>
-    <w:basedOn w:val="658"/>
+    <w:basedOn w:val="657"/>
     <w:uiPriority w:val="99"/>
     <w:pPr>
       <w:spacing w:lineRule="auto" w:line="240" w:after="0"/>
@@ -4993,9 +5709,9 @@
       </w:tcPr>
     </w:tblStylePr>
   </w:style>
-  <w:style w:type="table" w:styleId="544">
+  <w:style w:type="table" w:styleId="543">
     <w:name w:val="Grid Table 3 - Accent 6"/>
-    <w:basedOn w:val="658"/>
+    <w:basedOn w:val="657"/>
     <w:uiPriority w:val="99"/>
     <w:pPr>
       <w:spacing w:lineRule="auto" w:line="240" w:after="0"/>
@@ -5094,9 +5810,9 @@
       </w:tcPr>
     </w:tblStylePr>
   </w:style>
-  <w:style w:type="table" w:styleId="545">
+  <w:style w:type="table" w:styleId="544">
     <w:name w:val="Grid Table 4"/>
-    <w:basedOn w:val="658"/>
+    <w:basedOn w:val="657"/>
     <w:uiPriority w:val="59"/>
     <w:pPr>
       <w:spacing w:lineRule="auto" w:line="240" w:after="0"/>
@@ -5175,9 +5891,9 @@
       </w:tcPr>
     </w:tblStylePr>
   </w:style>
-  <w:style w:type="table" w:styleId="546">
+  <w:style w:type="table" w:styleId="545">
     <w:name w:val="Grid Table 4 - Accent 1"/>
-    <w:basedOn w:val="658"/>
+    <w:basedOn w:val="657"/>
     <w:uiPriority w:val="59"/>
     <w:pPr>
       <w:spacing w:lineRule="auto" w:line="240" w:after="0"/>
@@ -5256,9 +5972,9 @@
       </w:tcPr>
     </w:tblStylePr>
   </w:style>
-  <w:style w:type="table" w:styleId="547">
+  <w:style w:type="table" w:styleId="546">
     <w:name w:val="Grid Table 4 - Accent 2"/>
-    <w:basedOn w:val="658"/>
+    <w:basedOn w:val="657"/>
     <w:uiPriority w:val="59"/>
     <w:pPr>
       <w:spacing w:lineRule="auto" w:line="240" w:after="0"/>
@@ -5337,9 +6053,9 @@
       </w:tcPr>
     </w:tblStylePr>
   </w:style>
-  <w:style w:type="table" w:styleId="548">
+  <w:style w:type="table" w:styleId="547">
     <w:name w:val="Grid Table 4 - Accent 3"/>
-    <w:basedOn w:val="658"/>
+    <w:basedOn w:val="657"/>
     <w:uiPriority w:val="59"/>
     <w:pPr>
       <w:spacing w:lineRule="auto" w:line="240" w:after="0"/>
@@ -5418,9 +6134,9 @@
       </w:tcPr>
     </w:tblStylePr>
   </w:style>
-  <w:style w:type="table" w:styleId="549">
+  <w:style w:type="table" w:styleId="548">
     <w:name w:val="Grid Table 4 - Accent 4"/>
-    <w:basedOn w:val="658"/>
+    <w:basedOn w:val="657"/>
     <w:uiPriority w:val="59"/>
     <w:pPr>
       <w:spacing w:lineRule="auto" w:line="240" w:after="0"/>
@@ -5499,9 +6215,9 @@
       </w:tcPr>
     </w:tblStylePr>
   </w:style>
-  <w:style w:type="table" w:styleId="550">
+  <w:style w:type="table" w:styleId="549">
     <w:name w:val="Grid Table 4 - Accent 5"/>
-    <w:basedOn w:val="658"/>
+    <w:basedOn w:val="657"/>
     <w:uiPriority w:val="59"/>
     <w:pPr>
       <w:spacing w:lineRule="auto" w:line="240" w:after="0"/>
@@ -5580,9 +6296,9 @@
       </w:tcPr>
     </w:tblStylePr>
   </w:style>
-  <w:style w:type="table" w:styleId="551">
+  <w:style w:type="table" w:styleId="550">
     <w:name w:val="Grid Table 4 - Accent 6"/>
-    <w:basedOn w:val="658"/>
+    <w:basedOn w:val="657"/>
     <w:uiPriority w:val="59"/>
     <w:pPr>
       <w:spacing w:lineRule="auto" w:line="240" w:after="0"/>
@@ -5661,9 +6377,9 @@
       </w:tcPr>
     </w:tblStylePr>
   </w:style>
-  <w:style w:type="table" w:styleId="552">
+  <w:style w:type="table" w:styleId="551">
     <w:name w:val="Grid Table 5 Dark"/>
-    <w:basedOn w:val="658"/>
+    <w:basedOn w:val="657"/>
     <w:uiPriority w:val="99"/>
     <w:pPr>
       <w:spacing w:lineRule="auto" w:line="240" w:after="0"/>
@@ -5740,9 +6456,9 @@
       </w:tcPr>
     </w:tblStylePr>
   </w:style>
-  <w:style w:type="table" w:styleId="553">
+  <w:style w:type="table" w:styleId="552">
     <w:name w:val="Grid Table 5 Dark- Accent 1"/>
-    <w:basedOn w:val="658"/>
+    <w:basedOn w:val="657"/>
     <w:uiPriority w:val="99"/>
     <w:pPr>
       <w:spacing w:lineRule="auto" w:line="240" w:after="0"/>
@@ -5819,9 +6535,9 @@
       </w:tcPr>
     </w:tblStylePr>
   </w:style>
-  <w:style w:type="table" w:styleId="554">
+  <w:style w:type="table" w:styleId="553">
     <w:name w:val="Grid Table 5 Dark - Accent 2"/>
-    <w:basedOn w:val="658"/>
+    <w:basedOn w:val="657"/>
     <w:uiPriority w:val="99"/>
     <w:pPr>
       <w:spacing w:lineRule="auto" w:line="240" w:after="0"/>
@@ -5898,9 +6614,9 @@
       </w:tcPr>
     </w:tblStylePr>
   </w:style>
-  <w:style w:type="table" w:styleId="555">
+  <w:style w:type="table" w:styleId="554">
     <w:name w:val="Grid Table 5 Dark - Accent 3"/>
-    <w:basedOn w:val="658"/>
+    <w:basedOn w:val="657"/>
     <w:uiPriority w:val="99"/>
     <w:pPr>
       <w:spacing w:lineRule="auto" w:line="240" w:after="0"/>
@@ -5977,9 +6693,9 @@
       </w:tcPr>
     </w:tblStylePr>
   </w:style>
-  <w:style w:type="table" w:styleId="556">
+  <w:style w:type="table" w:styleId="555">
     <w:name w:val="Grid Table 5 Dark- Accent 4"/>
-    <w:basedOn w:val="658"/>
+    <w:basedOn w:val="657"/>
     <w:uiPriority w:val="99"/>
     <w:pPr>
       <w:spacing w:lineRule="auto" w:line="240" w:after="0"/>
@@ -6056,9 +6772,9 @@
       </w:tcPr>
     </w:tblStylePr>
   </w:style>
-  <w:style w:type="table" w:styleId="557">
+  <w:style w:type="table" w:styleId="556">
     <w:name w:val="Grid Table 5 Dark - Accent 5"/>
-    <w:basedOn w:val="658"/>
+    <w:basedOn w:val="657"/>
     <w:uiPriority w:val="99"/>
     <w:pPr>
       <w:spacing w:lineRule="auto" w:line="240" w:after="0"/>
@@ -6135,9 +6851,9 @@
       </w:tcPr>
     </w:tblStylePr>
   </w:style>
-  <w:style w:type="table" w:styleId="558">
+  <w:style w:type="table" w:styleId="557">
     <w:name w:val="Grid Table 5 Dark - Accent 6"/>
-    <w:basedOn w:val="658"/>
+    <w:basedOn w:val="657"/>
     <w:uiPriority w:val="99"/>
     <w:pPr>
       <w:spacing w:lineRule="auto" w:line="240" w:after="0"/>
@@ -6214,9 +6930,9 @@
       </w:tcPr>
     </w:tblStylePr>
   </w:style>
-  <w:style w:type="table" w:styleId="559">
+  <w:style w:type="table" w:styleId="558">
     <w:name w:val="Grid Table 6 Colorful"/>
-    <w:basedOn w:val="658"/>
+    <w:basedOn w:val="657"/>
     <w:uiPriority w:val="99"/>
     <w:pPr>
       <w:spacing w:lineRule="auto" w:line="240" w:after="0"/>
@@ -6293,9 +7009,9 @@
       </w:rPr>
     </w:tblStylePr>
   </w:style>
-  <w:style w:type="table" w:styleId="560">
+  <w:style w:type="table" w:styleId="559">
     <w:name w:val="Grid Table 6 Colorful - Accent 1"/>
-    <w:basedOn w:val="658"/>
+    <w:basedOn w:val="657"/>
     <w:uiPriority w:val="99"/>
     <w:pPr>
       <w:spacing w:lineRule="auto" w:line="240" w:after="0"/>
@@ -6372,9 +7088,9 @@
       </w:rPr>
     </w:tblStylePr>
   </w:style>
-  <w:style w:type="table" w:styleId="561">
+  <w:style w:type="table" w:styleId="560">
     <w:name w:val="Grid Table 6 Colorful - Accent 2"/>
-    <w:basedOn w:val="658"/>
+    <w:basedOn w:val="657"/>
     <w:uiPriority w:val="99"/>
     <w:pPr>
       <w:spacing w:lineRule="auto" w:line="240" w:after="0"/>
@@ -6451,9 +7167,9 @@
       </w:rPr>
     </w:tblStylePr>
   </w:style>
-  <w:style w:type="table" w:styleId="562">
+  <w:style w:type="table" w:styleId="561">
     <w:name w:val="Grid Table 6 Colorful - Accent 3"/>
-    <w:basedOn w:val="658"/>
+    <w:basedOn w:val="657"/>
     <w:uiPriority w:val="99"/>
     <w:pPr>
       <w:spacing w:lineRule="auto" w:line="240" w:after="0"/>
@@ -6530,9 +7246,9 @@
       </w:rPr>
     </w:tblStylePr>
   </w:style>
-  <w:style w:type="table" w:styleId="563">
+  <w:style w:type="table" w:styleId="562">
     <w:name w:val="Grid Table 6 Colorful - Accent 4"/>
-    <w:basedOn w:val="658"/>
+    <w:basedOn w:val="657"/>
     <w:uiPriority w:val="99"/>
     <w:pPr>
       <w:spacing w:lineRule="auto" w:line="240" w:after="0"/>
@@ -6609,9 +7325,9 @@
       </w:rPr>
     </w:tblStylePr>
   </w:style>
-  <w:style w:type="table" w:styleId="564">
+  <w:style w:type="table" w:styleId="563">
     <w:name w:val="Grid Table 6 Colorful - Accent 5"/>
-    <w:basedOn w:val="658"/>
+    <w:basedOn w:val="657"/>
     <w:uiPriority w:val="99"/>
     <w:pPr>
       <w:spacing w:lineRule="auto" w:line="240" w:after="0"/>
@@ -6688,9 +7404,9 @@
       </w:rPr>
     </w:tblStylePr>
   </w:style>
-  <w:style w:type="table" w:styleId="565">
+  <w:style w:type="table" w:styleId="564">
     <w:name w:val="Grid Table 6 Colorful - Accent 6"/>
-    <w:basedOn w:val="658"/>
+    <w:basedOn w:val="657"/>
     <w:uiPriority w:val="99"/>
     <w:pPr>
       <w:spacing w:lineRule="auto" w:line="240" w:after="0"/>
@@ -6767,9 +7483,9 @@
       </w:rPr>
     </w:tblStylePr>
   </w:style>
-  <w:style w:type="table" w:styleId="566">
+  <w:style w:type="table" w:styleId="565">
     <w:name w:val="Grid Table 7 Colorful"/>
-    <w:basedOn w:val="658"/>
+    <w:basedOn w:val="657"/>
     <w:uiPriority w:val="99"/>
     <w:pPr>
       <w:spacing w:lineRule="auto" w:line="240" w:after="0"/>
@@ -6879,9 +7595,9 @@
       </w:tcPr>
     </w:tblStylePr>
   </w:style>
-  <w:style w:type="table" w:styleId="567">
+  <w:style w:type="table" w:styleId="566">
     <w:name w:val="Grid Table 7 Colorful - Accent 1"/>
-    <w:basedOn w:val="658"/>
+    <w:basedOn w:val="657"/>
     <w:uiPriority w:val="99"/>
     <w:pPr>
       <w:spacing w:lineRule="auto" w:line="240" w:after="0"/>
@@ -6991,9 +7707,9 @@
       </w:tcPr>
     </w:tblStylePr>
   </w:style>
-  <w:style w:type="table" w:styleId="568">
+  <w:style w:type="table" w:styleId="567">
     <w:name w:val="Grid Table 7 Colorful - Accent 2"/>
-    <w:basedOn w:val="658"/>
+    <w:basedOn w:val="657"/>
     <w:uiPriority w:val="99"/>
     <w:pPr>
       <w:spacing w:lineRule="auto" w:line="240" w:after="0"/>
@@ -7103,9 +7819,9 @@
       </w:tcPr>
     </w:tblStylePr>
   </w:style>
-  <w:style w:type="table" w:styleId="569">
+  <w:style w:type="table" w:styleId="568">
     <w:name w:val="Grid Table 7 Colorful - Accent 3"/>
-    <w:basedOn w:val="658"/>
+    <w:basedOn w:val="657"/>
     <w:uiPriority w:val="99"/>
     <w:pPr>
       <w:spacing w:lineRule="auto" w:line="240" w:after="0"/>
@@ -7215,9 +7931,9 @@
       </w:tcPr>
     </w:tblStylePr>
   </w:style>
-  <w:style w:type="table" w:styleId="570">
+  <w:style w:type="table" w:styleId="569">
     <w:name w:val="Grid Table 7 Colorful - Accent 4"/>
-    <w:basedOn w:val="658"/>
+    <w:basedOn w:val="657"/>
     <w:uiPriority w:val="99"/>
     <w:pPr>
       <w:spacing w:lineRule="auto" w:line="240" w:after="0"/>
@@ -7327,9 +8043,9 @@
       </w:tcPr>
     </w:tblStylePr>
   </w:style>
-  <w:style w:type="table" w:styleId="571">
+  <w:style w:type="table" w:styleId="570">
     <w:name w:val="Grid Table 7 Colorful - Accent 5"/>
-    <w:basedOn w:val="658"/>
+    <w:basedOn w:val="657"/>
     <w:uiPriority w:val="99"/>
     <w:pPr>
       <w:spacing w:lineRule="auto" w:line="240" w:after="0"/>
@@ -7439,9 +8155,9 @@
       </w:tcPr>
     </w:tblStylePr>
   </w:style>
-  <w:style w:type="table" w:styleId="572">
+  <w:style w:type="table" w:styleId="571">
     <w:name w:val="Grid Table 7 Colorful - Accent 6"/>
-    <w:basedOn w:val="658"/>
+    <w:basedOn w:val="657"/>
     <w:uiPriority w:val="99"/>
     <w:pPr>
       <w:spacing w:lineRule="auto" w:line="240" w:after="0"/>
@@ -7551,9 +8267,9 @@
       </w:tcPr>
     </w:tblStylePr>
   </w:style>
-  <w:style w:type="table" w:styleId="573">
+  <w:style w:type="table" w:styleId="572">
     <w:name w:val="List Table 1 Light"/>
-    <w:basedOn w:val="658"/>
+    <w:basedOn w:val="657"/>
     <w:uiPriority w:val="99"/>
     <w:pPr>
       <w:spacing w:lineRule="auto" w:line="240" w:after="0"/>
@@ -7614,9 +8330,9 @@
       </w:tcPr>
     </w:tblStylePr>
   </w:style>
-  <w:style w:type="table" w:styleId="574">
+  <w:style w:type="table" w:styleId="573">
     <w:name w:val="List Table 1 Light - Accent 1"/>
-    <w:basedOn w:val="658"/>
+    <w:basedOn w:val="657"/>
     <w:uiPriority w:val="99"/>
     <w:pPr>
       <w:spacing w:lineRule="auto" w:line="240" w:after="0"/>
@@ -7677,9 +8393,9 @@
       </w:tcPr>
     </w:tblStylePr>
   </w:style>
-  <w:style w:type="table" w:styleId="575">
+  <w:style w:type="table" w:styleId="574">
     <w:name w:val="List Table 1 Light - Accent 2"/>
-    <w:basedOn w:val="658"/>
+    <w:basedOn w:val="657"/>
     <w:uiPriority w:val="99"/>
     <w:pPr>
       <w:spacing w:lineRule="auto" w:line="240" w:after="0"/>
@@ -7740,9 +8456,9 @@
       </w:tcPr>
     </w:tblStylePr>
   </w:style>
-  <w:style w:type="table" w:styleId="576">
+  <w:style w:type="table" w:styleId="575">
     <w:name w:val="List Table 1 Light - Accent 3"/>
-    <w:basedOn w:val="658"/>
+    <w:basedOn w:val="657"/>
     <w:uiPriority w:val="99"/>
     <w:pPr>
       <w:spacing w:lineRule="auto" w:line="240" w:after="0"/>
@@ -7803,9 +8519,9 @@
       </w:tcPr>
     </w:tblStylePr>
   </w:style>
-  <w:style w:type="table" w:styleId="577">
+  <w:style w:type="table" w:styleId="576">
     <w:name w:val="List Table 1 Light - Accent 4"/>
-    <w:basedOn w:val="658"/>
+    <w:basedOn w:val="657"/>
     <w:uiPriority w:val="99"/>
     <w:pPr>
       <w:spacing w:lineRule="auto" w:line="240" w:after="0"/>
@@ -7866,9 +8582,9 @@
       </w:tcPr>
     </w:tblStylePr>
   </w:style>
-  <w:style w:type="table" w:styleId="578">
+  <w:style w:type="table" w:styleId="577">
     <w:name w:val="List Table 1 Light - Accent 5"/>
-    <w:basedOn w:val="658"/>
+    <w:basedOn w:val="657"/>
     <w:uiPriority w:val="99"/>
     <w:pPr>
       <w:spacing w:lineRule="auto" w:line="240" w:after="0"/>
@@ -7929,9 +8645,9 @@
       </w:tcPr>
     </w:tblStylePr>
   </w:style>
-  <w:style w:type="table" w:styleId="579">
+  <w:style w:type="table" w:styleId="578">
     <w:name w:val="List Table 1 Light - Accent 6"/>
-    <w:basedOn w:val="658"/>
+    <w:basedOn w:val="657"/>
     <w:uiPriority w:val="99"/>
     <w:pPr>
       <w:spacing w:lineRule="auto" w:line="240" w:after="0"/>
@@ -7992,9 +8708,9 @@
       </w:tcPr>
     </w:tblStylePr>
   </w:style>
-  <w:style w:type="table" w:styleId="580">
+  <w:style w:type="table" w:styleId="579">
     <w:name w:val="List Table 2"/>
-    <w:basedOn w:val="658"/>
+    <w:basedOn w:val="657"/>
     <w:uiPriority w:val="99"/>
     <w:pPr>
       <w:spacing w:lineRule="auto" w:line="240" w:after="0"/>
@@ -8078,9 +8794,9 @@
       </w:tcPr>
     </w:tblStylePr>
   </w:style>
-  <w:style w:type="table" w:styleId="581">
+  <w:style w:type="table" w:styleId="580">
     <w:name w:val="List Table 2 - Accent 1"/>
-    <w:basedOn w:val="658"/>
+    <w:basedOn w:val="657"/>
     <w:uiPriority w:val="99"/>
     <w:pPr>
       <w:spacing w:lineRule="auto" w:line="240" w:after="0"/>
@@ -8164,9 +8880,9 @@
       </w:tcPr>
     </w:tblStylePr>
   </w:style>
-  <w:style w:type="table" w:styleId="582">
+  <w:style w:type="table" w:styleId="581">
     <w:name w:val="List Table 2 - Accent 2"/>
-    <w:basedOn w:val="658"/>
+    <w:basedOn w:val="657"/>
     <w:uiPriority w:val="99"/>
     <w:pPr>
       <w:spacing w:lineRule="auto" w:line="240" w:after="0"/>
@@ -8250,9 +8966,9 @@
       </w:tcPr>
     </w:tblStylePr>
   </w:style>
-  <w:style w:type="table" w:styleId="583">
+  <w:style w:type="table" w:styleId="582">
     <w:name w:val="List Table 2 - Accent 3"/>
-    <w:basedOn w:val="658"/>
+    <w:basedOn w:val="657"/>
     <w:uiPriority w:val="99"/>
     <w:pPr>
       <w:spacing w:lineRule="auto" w:line="240" w:after="0"/>
@@ -8336,9 +9052,9 @@
       </w:tcPr>
     </w:tblStylePr>
   </w:style>
-  <w:style w:type="table" w:styleId="584">
+  <w:style w:type="table" w:styleId="583">
     <w:name w:val="List Table 2 - Accent 4"/>
-    <w:basedOn w:val="658"/>
+    <w:basedOn w:val="657"/>
     <w:uiPriority w:val="99"/>
     <w:pPr>
       <w:spacing w:lineRule="auto" w:line="240" w:after="0"/>
@@ -8422,9 +9138,9 @@
       </w:tcPr>
     </w:tblStylePr>
   </w:style>
-  <w:style w:type="table" w:styleId="585">
+  <w:style w:type="table" w:styleId="584">
     <w:name w:val="List Table 2 - Accent 5"/>
-    <w:basedOn w:val="658"/>
+    <w:basedOn w:val="657"/>
     <w:uiPriority w:val="99"/>
     <w:pPr>
       <w:spacing w:lineRule="auto" w:line="240" w:after="0"/>
@@ -8508,9 +9224,9 @@
       </w:tcPr>
     </w:tblStylePr>
   </w:style>
-  <w:style w:type="table" w:styleId="586">
+  <w:style w:type="table" w:styleId="585">
     <w:name w:val="List Table 2 - Accent 6"/>
-    <w:basedOn w:val="658"/>
+    <w:basedOn w:val="657"/>
     <w:uiPriority w:val="99"/>
     <w:pPr>
       <w:spacing w:lineRule="auto" w:line="240" w:after="0"/>
@@ -8594,9 +9310,9 @@
       </w:tcPr>
     </w:tblStylePr>
   </w:style>
-  <w:style w:type="table" w:styleId="587">
+  <w:style w:type="table" w:styleId="586">
     <w:name w:val="List Table 3"/>
-    <w:basedOn w:val="658"/>
+    <w:basedOn w:val="657"/>
     <w:uiPriority w:val="99"/>
     <w:pPr>
       <w:spacing w:lineRule="auto" w:line="240" w:after="0"/>
@@ -8668,9 +9384,9 @@
       </w:rPr>
     </w:tblStylePr>
   </w:style>
-  <w:style w:type="table" w:styleId="588">
+  <w:style w:type="table" w:styleId="587">
     <w:name w:val="List Table 3 - Accent 1"/>
-    <w:basedOn w:val="658"/>
+    <w:basedOn w:val="657"/>
     <w:uiPriority w:val="99"/>
     <w:pPr>
       <w:spacing w:lineRule="auto" w:line="240" w:after="0"/>
@@ -8742,9 +9458,9 @@
       </w:rPr>
     </w:tblStylePr>
   </w:style>
-  <w:style w:type="table" w:styleId="589">
+  <w:style w:type="table" w:styleId="588">
     <w:name w:val="List Table 3 - Accent 2"/>
-    <w:basedOn w:val="658"/>
+    <w:basedOn w:val="657"/>
     <w:uiPriority w:val="99"/>
     <w:pPr>
       <w:spacing w:lineRule="auto" w:line="240" w:after="0"/>
@@ -8816,9 +9532,9 @@
       </w:rPr>
     </w:tblStylePr>
   </w:style>
-  <w:style w:type="table" w:styleId="590">
+  <w:style w:type="table" w:styleId="589">
     <w:name w:val="List Table 3 - Accent 3"/>
-    <w:basedOn w:val="658"/>
+    <w:basedOn w:val="657"/>
     <w:uiPriority w:val="99"/>
     <w:pPr>
       <w:spacing w:lineRule="auto" w:line="240" w:after="0"/>
@@ -8890,9 +9606,9 @@
       </w:rPr>
     </w:tblStylePr>
   </w:style>
-  <w:style w:type="table" w:styleId="591">
+  <w:style w:type="table" w:styleId="590">
     <w:name w:val="List Table 3 - Accent 4"/>
-    <w:basedOn w:val="658"/>
+    <w:basedOn w:val="657"/>
     <w:uiPriority w:val="99"/>
     <w:pPr>
       <w:spacing w:lineRule="auto" w:line="240" w:after="0"/>
@@ -8964,9 +9680,9 @@
       </w:rPr>
     </w:tblStylePr>
   </w:style>
-  <w:style w:type="table" w:styleId="592">
+  <w:style w:type="table" w:styleId="591">
     <w:name w:val="List Table 3 - Accent 5"/>
-    <w:basedOn w:val="658"/>
+    <w:basedOn w:val="657"/>
     <w:uiPriority w:val="99"/>
     <w:pPr>
       <w:spacing w:lineRule="auto" w:line="240" w:after="0"/>
@@ -9038,9 +9754,9 @@
       </w:rPr>
     </w:tblStylePr>
   </w:style>
-  <w:style w:type="table" w:styleId="593">
+  <w:style w:type="table" w:styleId="592">
     <w:name w:val="List Table 3 - Accent 6"/>
-    <w:basedOn w:val="658"/>
+    <w:basedOn w:val="657"/>
     <w:uiPriority w:val="99"/>
     <w:pPr>
       <w:spacing w:lineRule="auto" w:line="240" w:after="0"/>
@@ -9112,9 +9828,9 @@
       </w:rPr>
     </w:tblStylePr>
   </w:style>
-  <w:style w:type="table" w:styleId="594">
+  <w:style w:type="table" w:styleId="593">
     <w:name w:val="List Table 4"/>
-    <w:basedOn w:val="658"/>
+    <w:basedOn w:val="657"/>
     <w:uiPriority w:val="99"/>
     <w:pPr>
       <w:spacing w:lineRule="auto" w:line="240" w:after="0"/>
@@ -9181,9 +9897,9 @@
       </w:rPr>
     </w:tblStylePr>
   </w:style>
-  <w:style w:type="table" w:styleId="595">
+  <w:style w:type="table" w:styleId="594">
     <w:name w:val="List Table 4 - Accent 1"/>
-    <w:basedOn w:val="658"/>
+    <w:basedOn w:val="657"/>
     <w:uiPriority w:val="99"/>
     <w:pPr>
       <w:spacing w:lineRule="auto" w:line="240" w:after="0"/>
@@ -9250,9 +9966,9 @@
       </w:rPr>
     </w:tblStylePr>
   </w:style>
-  <w:style w:type="table" w:styleId="596">
+  <w:style w:type="table" w:styleId="595">
     <w:name w:val="List Table 4 - Accent 2"/>
-    <w:basedOn w:val="658"/>
+    <w:basedOn w:val="657"/>
     <w:uiPriority w:val="99"/>
     <w:pPr>
       <w:spacing w:lineRule="auto" w:line="240" w:after="0"/>
@@ -9319,9 +10035,9 @@
       </w:rPr>
     </w:tblStylePr>
   </w:style>
-  <w:style w:type="table" w:styleId="597">
+  <w:style w:type="table" w:styleId="596">
     <w:name w:val="List Table 4 - Accent 3"/>
-    <w:basedOn w:val="658"/>
+    <w:basedOn w:val="657"/>
     <w:uiPriority w:val="99"/>
     <w:pPr>
       <w:spacing w:lineRule="auto" w:line="240" w:after="0"/>
@@ -9388,9 +10104,9 @@
       </w:rPr>
     </w:tblStylePr>
   </w:style>
-  <w:style w:type="table" w:styleId="598">
+  <w:style w:type="table" w:styleId="597">
     <w:name w:val="List Table 4 - Accent 4"/>
-    <w:basedOn w:val="658"/>
+    <w:basedOn w:val="657"/>
     <w:uiPriority w:val="99"/>
     <w:pPr>
       <w:spacing w:lineRule="auto" w:line="240" w:after="0"/>
@@ -9457,9 +10173,9 @@
       </w:rPr>
     </w:tblStylePr>
   </w:style>
-  <w:style w:type="table" w:styleId="599">
+  <w:style w:type="table" w:styleId="598">
     <w:name w:val="List Table 4 - Accent 5"/>
-    <w:basedOn w:val="658"/>
+    <w:basedOn w:val="657"/>
     <w:uiPriority w:val="99"/>
     <w:pPr>
       <w:spacing w:lineRule="auto" w:line="240" w:after="0"/>
@@ -9526,9 +10242,9 @@
       </w:rPr>
     </w:tblStylePr>
   </w:style>
-  <w:style w:type="table" w:styleId="600">
+  <w:style w:type="table" w:styleId="599">
     <w:name w:val="List Table 4 - Accent 6"/>
-    <w:basedOn w:val="658"/>
+    <w:basedOn w:val="657"/>
     <w:uiPriority w:val="99"/>
     <w:pPr>
       <w:spacing w:lineRule="auto" w:line="240" w:after="0"/>
@@ -9595,9 +10311,9 @@
       </w:rPr>
     </w:tblStylePr>
   </w:style>
-  <w:style w:type="table" w:styleId="601">
+  <w:style w:type="table" w:styleId="600">
     <w:name w:val="List Table 5 Dark"/>
-    <w:basedOn w:val="658"/>
+    <w:basedOn w:val="657"/>
     <w:uiPriority w:val="99"/>
     <w:pPr>
       <w:spacing w:lineRule="auto" w:line="240" w:after="0"/>
@@ -9702,9 +10418,9 @@
       </w:rPr>
     </w:tblStylePr>
   </w:style>
-  <w:style w:type="table" w:styleId="602">
+  <w:style w:type="table" w:styleId="601">
     <w:name w:val="List Table 5 Dark - Accent 1"/>
-    <w:basedOn w:val="658"/>
+    <w:basedOn w:val="657"/>
     <w:uiPriority w:val="99"/>
     <w:pPr>
       <w:spacing w:lineRule="auto" w:line="240" w:after="0"/>
@@ -9809,9 +10525,9 @@
       </w:rPr>
     </w:tblStylePr>
   </w:style>
-  <w:style w:type="table" w:styleId="603">
+  <w:style w:type="table" w:styleId="602">
     <w:name w:val="List Table 5 Dark - Accent 2"/>
-    <w:basedOn w:val="658"/>
+    <w:basedOn w:val="657"/>
     <w:uiPriority w:val="99"/>
     <w:pPr>
       <w:spacing w:lineRule="auto" w:line="240" w:after="0"/>
@@ -9916,9 +10632,9 @@
       </w:rPr>
     </w:tblStylePr>
   </w:style>
-  <w:style w:type="table" w:styleId="604">
+  <w:style w:type="table" w:styleId="603">
     <w:name w:val="List Table 5 Dark - Accent 3"/>
-    <w:basedOn w:val="658"/>
+    <w:basedOn w:val="657"/>
     <w:uiPriority w:val="99"/>
     <w:pPr>
       <w:spacing w:lineRule="auto" w:line="240" w:after="0"/>
@@ -10023,9 +10739,9 @@
       </w:rPr>
     </w:tblStylePr>
   </w:style>
-  <w:style w:type="table" w:styleId="605">
+  <w:style w:type="table" w:styleId="604">
     <w:name w:val="List Table 5 Dark - Accent 4"/>
-    <w:basedOn w:val="658"/>
+    <w:basedOn w:val="657"/>
     <w:uiPriority w:val="99"/>
     <w:pPr>
       <w:spacing w:lineRule="auto" w:line="240" w:after="0"/>
@@ -10130,9 +10846,9 @@
       </w:rPr>
     </w:tblStylePr>
   </w:style>
-  <w:style w:type="table" w:styleId="606">
+  <w:style w:type="table" w:styleId="605">
     <w:name w:val="List Table 5 Dark - Accent 5"/>
-    <w:basedOn w:val="658"/>
+    <w:basedOn w:val="657"/>
     <w:uiPriority w:val="99"/>
     <w:pPr>
       <w:spacing w:lineRule="auto" w:line="240" w:after="0"/>
@@ -10237,9 +10953,9 @@
       </w:rPr>
     </w:tblStylePr>
   </w:style>
-  <w:style w:type="table" w:styleId="607">
+  <w:style w:type="table" w:styleId="606">
     <w:name w:val="List Table 5 Dark - Accent 6"/>
-    <w:basedOn w:val="658"/>
+    <w:basedOn w:val="657"/>
     <w:uiPriority w:val="99"/>
     <w:pPr>
       <w:spacing w:lineRule="auto" w:line="240" w:after="0"/>
@@ -10344,9 +11060,9 @@
       </w:rPr>
     </w:tblStylePr>
   </w:style>
-  <w:style w:type="table" w:styleId="608">
+  <w:style w:type="table" w:styleId="607">
     <w:name w:val="List Table 6 Colorful"/>
-    <w:basedOn w:val="658"/>
+    <w:basedOn w:val="657"/>
     <w:uiPriority w:val="99"/>
     <w:pPr>
       <w:spacing w:lineRule="auto" w:line="240" w:after="0"/>
@@ -10417,9 +11133,9 @@
       </w:tcPr>
     </w:tblStylePr>
   </w:style>
-  <w:style w:type="table" w:styleId="609">
+  <w:style w:type="table" w:styleId="608">
     <w:name w:val="List Table 6 Colorful - Accent 1"/>
-    <w:basedOn w:val="658"/>
+    <w:basedOn w:val="657"/>
     <w:uiPriority w:val="99"/>
     <w:pPr>
       <w:spacing w:lineRule="auto" w:line="240" w:after="0"/>
@@ -10490,9 +11206,9 @@
       </w:tcPr>
     </w:tblStylePr>
   </w:style>
-  <w:style w:type="table" w:styleId="610">
+  <w:style w:type="table" w:styleId="609">
     <w:name w:val="List Table 6 Colorful - Accent 2"/>
-    <w:basedOn w:val="658"/>
+    <w:basedOn w:val="657"/>
     <w:uiPriority w:val="99"/>
     <w:pPr>
       <w:spacing w:lineRule="auto" w:line="240" w:after="0"/>
@@ -10563,9 +11279,9 @@
       </w:tcPr>
     </w:tblStylePr>
   </w:style>
-  <w:style w:type="table" w:styleId="611">
+  <w:style w:type="table" w:styleId="610">
     <w:name w:val="List Table 6 Colorful - Accent 3"/>
-    <w:basedOn w:val="658"/>
+    <w:basedOn w:val="657"/>
     <w:uiPriority w:val="99"/>
     <w:pPr>
       <w:spacing w:lineRule="auto" w:line="240" w:after="0"/>
@@ -10636,9 +11352,9 @@
       </w:tcPr>
     </w:tblStylePr>
   </w:style>
-  <w:style w:type="table" w:styleId="612">
+  <w:style w:type="table" w:styleId="611">
     <w:name w:val="List Table 6 Colorful - Accent 4"/>
-    <w:basedOn w:val="658"/>
+    <w:basedOn w:val="657"/>
     <w:uiPriority w:val="99"/>
     <w:pPr>
       <w:spacing w:lineRule="auto" w:line="240" w:after="0"/>
@@ -10709,9 +11425,9 @@
       </w:tcPr>
     </w:tblStylePr>
   </w:style>
-  <w:style w:type="table" w:styleId="613">
+  <w:style w:type="table" w:styleId="612">
     <w:name w:val="List Table 6 Colorful - Accent 5"/>
-    <w:basedOn w:val="658"/>
+    <w:basedOn w:val="657"/>
     <w:uiPriority w:val="99"/>
     <w:pPr>
       <w:spacing w:lineRule="auto" w:line="240" w:after="0"/>
@@ -10782,9 +11498,9 @@
       </w:tcPr>
     </w:tblStylePr>
   </w:style>
-  <w:style w:type="table" w:styleId="614">
+  <w:style w:type="table" w:styleId="613">
     <w:name w:val="List Table 6 Colorful - Accent 6"/>
-    <w:basedOn w:val="658"/>
+    <w:basedOn w:val="657"/>
     <w:uiPriority w:val="99"/>
     <w:pPr>
       <w:spacing w:lineRule="auto" w:line="240" w:after="0"/>
@@ -10855,9 +11571,9 @@
       </w:tcPr>
     </w:tblStylePr>
   </w:style>
-  <w:style w:type="table" w:styleId="615">
+  <w:style w:type="table" w:styleId="614">
     <w:name w:val="List Table 7 Colorful"/>
-    <w:basedOn w:val="658"/>
+    <w:basedOn w:val="657"/>
     <w:uiPriority w:val="99"/>
     <w:pPr>
       <w:spacing w:lineRule="auto" w:line="240" w:after="0"/>
@@ -10971,9 +11687,9 @@
       </w:rPr>
     </w:tblStylePr>
   </w:style>
-  <w:style w:type="table" w:styleId="616">
+  <w:style w:type="table" w:styleId="615">
     <w:name w:val="List Table 7 Colorful - Accent 1"/>
-    <w:basedOn w:val="658"/>
+    <w:basedOn w:val="657"/>
     <w:uiPriority w:val="99"/>
     <w:pPr>
       <w:spacing w:lineRule="auto" w:line="240" w:after="0"/>
@@ -11087,9 +11803,9 @@
       </w:rPr>
     </w:tblStylePr>
   </w:style>
-  <w:style w:type="table" w:styleId="617">
+  <w:style w:type="table" w:styleId="616">
     <w:name w:val="List Table 7 Colorful - Accent 2"/>
-    <w:basedOn w:val="658"/>
+    <w:basedOn w:val="657"/>
     <w:uiPriority w:val="99"/>
     <w:pPr>
       <w:spacing w:lineRule="auto" w:line="240" w:after="0"/>
@@ -11203,9 +11919,9 @@
       </w:rPr>
     </w:tblStylePr>
   </w:style>
-  <w:style w:type="table" w:styleId="618">
+  <w:style w:type="table" w:styleId="617">
     <w:name w:val="List Table 7 Colorful - Accent 3"/>
-    <w:basedOn w:val="658"/>
+    <w:basedOn w:val="657"/>
     <w:uiPriority w:val="99"/>
     <w:pPr>
       <w:spacing w:lineRule="auto" w:line="240" w:after="0"/>
@@ -11319,9 +12035,9 @@
       </w:rPr>
     </w:tblStylePr>
   </w:style>
-  <w:style w:type="table" w:styleId="619">
+  <w:style w:type="table" w:styleId="618">
     <w:name w:val="List Table 7 Colorful - Accent 4"/>
-    <w:basedOn w:val="658"/>
+    <w:basedOn w:val="657"/>
     <w:uiPriority w:val="99"/>
     <w:pPr>
       <w:spacing w:lineRule="auto" w:line="240" w:after="0"/>
@@ -11435,9 +12151,9 @@
       </w:rPr>
     </w:tblStylePr>
   </w:style>
-  <w:style w:type="table" w:styleId="620">
+  <w:style w:type="table" w:styleId="619">
     <w:name w:val="List Table 7 Colorful - Accent 5"/>
-    <w:basedOn w:val="658"/>
+    <w:basedOn w:val="657"/>
     <w:uiPriority w:val="99"/>
     <w:pPr>
       <w:spacing w:lineRule="auto" w:line="240" w:after="0"/>
@@ -11551,9 +12267,9 @@
       </w:rPr>
     </w:tblStylePr>
   </w:style>
-  <w:style w:type="table" w:styleId="621">
+  <w:style w:type="table" w:styleId="620">
     <w:name w:val="List Table 7 Colorful - Accent 6"/>
-    <w:basedOn w:val="658"/>
+    <w:basedOn w:val="657"/>
     <w:uiPriority w:val="99"/>
     <w:pPr>
       <w:spacing w:lineRule="auto" w:line="240" w:after="0"/>
@@ -11667,9 +12383,9 @@
       </w:rPr>
     </w:tblStylePr>
   </w:style>
-  <w:style w:type="table" w:styleId="622">
+  <w:style w:type="table" w:styleId="621">
     <w:name w:val="Lined - Accent"/>
-    <w:basedOn w:val="658"/>
+    <w:basedOn w:val="657"/>
     <w:uiPriority w:val="99"/>
     <w:rPr>
       <w:color w:val="404040"/>
@@ -11757,9 +12473,9 @@
       </w:tcPr>
     </w:tblStylePr>
   </w:style>
-  <w:style w:type="table" w:styleId="623">
+  <w:style w:type="table" w:styleId="622">
     <w:name w:val="Lined - Accent 1"/>
-    <w:basedOn w:val="658"/>
+    <w:basedOn w:val="657"/>
     <w:uiPriority w:val="99"/>
     <w:rPr>
       <w:color w:val="404040"/>
@@ -11847,9 +12563,9 @@
       </w:tcPr>
     </w:tblStylePr>
   </w:style>
-  <w:style w:type="table" w:styleId="624">
+  <w:style w:type="table" w:styleId="623">
     <w:name w:val="Lined - Accent 2"/>
-    <w:basedOn w:val="658"/>
+    <w:basedOn w:val="657"/>
     <w:uiPriority w:val="99"/>
     <w:rPr>
       <w:color w:val="404040"/>
@@ -11937,9 +12653,9 @@
       </w:tcPr>
     </w:tblStylePr>
   </w:style>
-  <w:style w:type="table" w:styleId="625">
+  <w:style w:type="table" w:styleId="624">
     <w:name w:val="Lined - Accent 3"/>
-    <w:basedOn w:val="658"/>
+    <w:basedOn w:val="657"/>
     <w:uiPriority w:val="99"/>
     <w:rPr>
       <w:color w:val="404040"/>
@@ -12027,9 +12743,9 @@
       </w:tcPr>
     </w:tblStylePr>
   </w:style>
-  <w:style w:type="table" w:styleId="626">
+  <w:style w:type="table" w:styleId="625">
     <w:name w:val="Lined - Accent 4"/>
-    <w:basedOn w:val="658"/>
+    <w:basedOn w:val="657"/>
     <w:uiPriority w:val="99"/>
     <w:rPr>
       <w:color w:val="404040"/>
@@ -12117,9 +12833,9 @@
       </w:tcPr>
     </w:tblStylePr>
   </w:style>
-  <w:style w:type="table" w:styleId="627">
+  <w:style w:type="table" w:styleId="626">
     <w:name w:val="Lined - Accent 5"/>
-    <w:basedOn w:val="658"/>
+    <w:basedOn w:val="657"/>
     <w:uiPriority w:val="99"/>
     <w:rPr>
       <w:color w:val="404040"/>
@@ -12207,9 +12923,9 @@
       </w:tcPr>
     </w:tblStylePr>
   </w:style>
-  <w:style w:type="table" w:styleId="628">
+  <w:style w:type="table" w:styleId="627">
     <w:name w:val="Lined - Accent 6"/>
-    <w:basedOn w:val="658"/>
+    <w:basedOn w:val="657"/>
     <w:uiPriority w:val="99"/>
     <w:rPr>
       <w:color w:val="404040"/>
@@ -12297,9 +13013,9 @@
       </w:tcPr>
     </w:tblStylePr>
   </w:style>
-  <w:style w:type="table" w:styleId="629">
+  <w:style w:type="table" w:styleId="628">
     <w:name w:val="Bordered &amp; Lined - Accent"/>
-    <w:basedOn w:val="658"/>
+    <w:basedOn w:val="657"/>
     <w:uiPriority w:val="99"/>
     <w:rPr>
       <w:color w:val="404040"/>
@@ -12395,9 +13111,9 @@
       </w:tcPr>
     </w:tblStylePr>
   </w:style>
-  <w:style w:type="table" w:styleId="630">
+  <w:style w:type="table" w:styleId="629">
     <w:name w:val="Bordered &amp; Lined - Accent 1"/>
-    <w:basedOn w:val="658"/>
+    <w:basedOn w:val="657"/>
     <w:uiPriority w:val="99"/>
     <w:rPr>
       <w:color w:val="404040"/>
@@ -12493,9 +13209,9 @@
       </w:tcPr>
     </w:tblStylePr>
   </w:style>
-  <w:style w:type="table" w:styleId="631">
+  <w:style w:type="table" w:styleId="630">
     <w:name w:val="Bordered &amp; Lined - Accent 2"/>
-    <w:basedOn w:val="658"/>
+    <w:basedOn w:val="657"/>
     <w:uiPriority w:val="99"/>
     <w:rPr>
       <w:color w:val="404040"/>
@@ -12591,9 +13307,9 @@
       </w:tcPr>
     </w:tblStylePr>
   </w:style>
-  <w:style w:type="table" w:styleId="632">
+  <w:style w:type="table" w:styleId="631">
     <w:name w:val="Bordered &amp; Lined - Accent 3"/>
-    <w:basedOn w:val="658"/>
+    <w:basedOn w:val="657"/>
     <w:uiPriority w:val="99"/>
     <w:rPr>
       <w:color w:val="404040"/>
@@ -12689,9 +13405,9 @@
       </w:tcPr>
     </w:tblStylePr>
   </w:style>
-  <w:style w:type="table" w:styleId="633">
+  <w:style w:type="table" w:styleId="632">
     <w:name w:val="Bordered &amp; Lined - Accent 4"/>
-    <w:basedOn w:val="658"/>
+    <w:basedOn w:val="657"/>
     <w:uiPriority w:val="99"/>
     <w:rPr>
       <w:color w:val="404040"/>
@@ -12787,9 +13503,9 @@
       </w:tcPr>
     </w:tblStylePr>
   </w:style>
-  <w:style w:type="table" w:styleId="634">
+  <w:style w:type="table" w:styleId="633">
     <w:name w:val="Bordered &amp; Lined - Accent 5"/>
-    <w:basedOn w:val="658"/>
+    <w:basedOn w:val="657"/>
     <w:uiPriority w:val="99"/>
     <w:rPr>
       <w:color w:val="404040"/>
@@ -12885,9 +13601,9 @@
       </w:tcPr>
     </w:tblStylePr>
   </w:style>
-  <w:style w:type="table" w:styleId="635">
+  <w:style w:type="table" w:styleId="634">
     <w:name w:val="Bordered &amp; Lined - Accent 6"/>
-    <w:basedOn w:val="658"/>
+    <w:basedOn w:val="657"/>
     <w:uiPriority w:val="99"/>
     <w:rPr>
       <w:color w:val="404040"/>
@@ -12983,9 +13699,9 @@
       </w:tcPr>
     </w:tblStylePr>
   </w:style>
-  <w:style w:type="table" w:styleId="636">
+  <w:style w:type="table" w:styleId="635">
     <w:name w:val="Bordered"/>
-    <w:basedOn w:val="658"/>
+    <w:basedOn w:val="657"/>
     <w:uiPriority w:val="99"/>
     <w:pPr>
       <w:spacing w:lineRule="auto" w:line="240" w:after="0"/>
@@ -13062,9 +13778,9 @@
       </w:tcPr>
     </w:tblStylePr>
   </w:style>
-  <w:style w:type="table" w:styleId="637">
+  <w:style w:type="table" w:styleId="636">
     <w:name w:val="Bordered - Accent 1"/>
-    <w:basedOn w:val="658"/>
+    <w:basedOn w:val="657"/>
     <w:uiPriority w:val="99"/>
     <w:pPr>
       <w:spacing w:lineRule="auto" w:line="240" w:after="0"/>
@@ -13141,9 +13857,9 @@
       </w:tcPr>
     </w:tblStylePr>
   </w:style>
-  <w:style w:type="table" w:styleId="638">
+  <w:style w:type="table" w:styleId="637">
     <w:name w:val="Bordered - Accent 2"/>
-    <w:basedOn w:val="658"/>
+    <w:basedOn w:val="657"/>
     <w:uiPriority w:val="99"/>
     <w:pPr>
       <w:spacing w:lineRule="auto" w:line="240" w:after="0"/>
@@ -13220,9 +13936,9 @@
       </w:tcPr>
     </w:tblStylePr>
   </w:style>
-  <w:style w:type="table" w:styleId="639">
+  <w:style w:type="table" w:styleId="638">
     <w:name w:val="Bordered - Accent 3"/>
-    <w:basedOn w:val="658"/>
+    <w:basedOn w:val="657"/>
     <w:uiPriority w:val="99"/>
     <w:pPr>
       <w:spacing w:lineRule="auto" w:line="240" w:after="0"/>
@@ -13299,9 +14015,9 @@
       </w:tcPr>
     </w:tblStylePr>
   </w:style>
-  <w:style w:type="table" w:styleId="640">
+  <w:style w:type="table" w:styleId="639">
     <w:name w:val="Bordered - Accent 4"/>
-    <w:basedOn w:val="658"/>
+    <w:basedOn w:val="657"/>
     <w:uiPriority w:val="99"/>
     <w:pPr>
       <w:spacing w:lineRule="auto" w:line="240" w:after="0"/>
@@ -13378,9 +14094,9 @@
       </w:tcPr>
     </w:tblStylePr>
   </w:style>
-  <w:style w:type="table" w:styleId="641">
+  <w:style w:type="table" w:styleId="640">
     <w:name w:val="Bordered - Accent 5"/>
-    <w:basedOn w:val="658"/>
+    <w:basedOn w:val="657"/>
     <w:uiPriority w:val="99"/>
     <w:pPr>
       <w:spacing w:lineRule="auto" w:line="240" w:after="0"/>
@@ -13457,9 +14173,9 @@
       </w:tcPr>
     </w:tblStylePr>
   </w:style>
-  <w:style w:type="table" w:styleId="642">
+  <w:style w:type="table" w:styleId="641">
     <w:name w:val="Bordered - Accent 6"/>
-    <w:basedOn w:val="658"/>
+    <w:basedOn w:val="657"/>
     <w:uiPriority w:val="99"/>
     <w:pPr>
       <w:spacing w:lineRule="auto" w:line="240" w:after="0"/>
@@ -13536,7 +14252,7 @@
       </w:tcPr>
     </w:tblStylePr>
   </w:style>
-  <w:style w:type="character" w:styleId="643">
+  <w:style w:type="character" w:styleId="642">
     <w:name w:val="Hyperlink"/>
     <w:uiPriority w:val="99"/>
     <w:unhideWhenUsed/>
@@ -13545,10 +14261,10 @@
       <w:u w:val="single"/>
     </w:rPr>
   </w:style>
-  <w:style w:type="paragraph" w:styleId="644">
+  <w:style w:type="paragraph" w:styleId="643">
     <w:name w:val="footnote text"/>
-    <w:basedOn w:val="657"/>
-    <w:link w:val="645"/>
+    <w:basedOn w:val="656"/>
+    <w:link w:val="644"/>
     <w:uiPriority w:val="99"/>
     <w:semiHidden/>
     <w:unhideWhenUsed/>
@@ -13559,15 +14275,15 @@
       <w:spacing w:lineRule="auto" w:line="240" w:after="40"/>
     </w:pPr>
   </w:style>
-  <w:style w:type="character" w:styleId="645">
+  <w:style w:type="character" w:styleId="644">
     <w:name w:val="Footnote Text Char"/>
-    <w:link w:val="644"/>
+    <w:link w:val="643"/>
     <w:uiPriority w:val="99"/>
     <w:rPr>
       <w:sz w:val="18"/>
     </w:rPr>
   </w:style>
-  <w:style w:type="character" w:styleId="646">
+  <w:style w:type="character" w:styleId="645">
     <w:name w:val="footnote reference"/>
     <w:uiPriority w:val="99"/>
     <w:unhideWhenUsed/>
@@ -13575,10 +14291,10 @@
       <w:vertAlign w:val="superscript"/>
     </w:rPr>
   </w:style>
-  <w:style w:type="paragraph" w:styleId="647">
+  <w:style w:type="paragraph" w:styleId="646">
     <w:name w:val="toc 1"/>
-    <w:basedOn w:val="657"/>
-    <w:next w:val="657"/>
+    <w:basedOn w:val="656"/>
+    <w:next w:val="656"/>
     <w:uiPriority w:val="39"/>
     <w:unhideWhenUsed/>
     <w:pPr>
@@ -13586,10 +14302,10 @@
       <w:spacing w:after="57"/>
     </w:pPr>
   </w:style>
-  <w:style w:type="paragraph" w:styleId="648">
+  <w:style w:type="paragraph" w:styleId="647">
     <w:name w:val="toc 2"/>
-    <w:basedOn w:val="657"/>
-    <w:next w:val="657"/>
+    <w:basedOn w:val="656"/>
+    <w:next w:val="656"/>
     <w:uiPriority w:val="39"/>
     <w:unhideWhenUsed/>
     <w:pPr>
@@ -13597,10 +14313,10 @@
       <w:spacing w:after="57"/>
     </w:pPr>
   </w:style>
-  <w:style w:type="paragraph" w:styleId="649">
+  <w:style w:type="paragraph" w:styleId="648">
     <w:name w:val="toc 3"/>
-    <w:basedOn w:val="657"/>
-    <w:next w:val="657"/>
+    <w:basedOn w:val="656"/>
+    <w:next w:val="656"/>
     <w:uiPriority w:val="39"/>
     <w:unhideWhenUsed/>
     <w:pPr>
@@ -13608,10 +14324,10 @@
       <w:spacing w:after="57"/>
     </w:pPr>
   </w:style>
-  <w:style w:type="paragraph" w:styleId="650">
+  <w:style w:type="paragraph" w:styleId="649">
     <w:name w:val="toc 4"/>
-    <w:basedOn w:val="657"/>
-    <w:next w:val="657"/>
+    <w:basedOn w:val="656"/>
+    <w:next w:val="656"/>
     <w:uiPriority w:val="39"/>
     <w:unhideWhenUsed/>
     <w:pPr>
@@ -13619,10 +14335,10 @@
       <w:spacing w:after="57"/>
     </w:pPr>
   </w:style>
-  <w:style w:type="paragraph" w:styleId="651">
+  <w:style w:type="paragraph" w:styleId="650">
     <w:name w:val="toc 5"/>
-    <w:basedOn w:val="657"/>
-    <w:next w:val="657"/>
+    <w:basedOn w:val="656"/>
+    <w:next w:val="656"/>
     <w:uiPriority w:val="39"/>
     <w:unhideWhenUsed/>
     <w:pPr>
@@ -13630,10 +14346,10 @@
       <w:spacing w:after="57"/>
     </w:pPr>
   </w:style>
-  <w:style w:type="paragraph" w:styleId="652">
+  <w:style w:type="paragraph" w:styleId="651">
     <w:name w:val="toc 6"/>
-    <w:basedOn w:val="657"/>
-    <w:next w:val="657"/>
+    <w:basedOn w:val="656"/>
+    <w:next w:val="656"/>
     <w:uiPriority w:val="39"/>
     <w:unhideWhenUsed/>
     <w:pPr>
@@ -13641,10 +14357,10 @@
       <w:spacing w:after="57"/>
     </w:pPr>
   </w:style>
-  <w:style w:type="paragraph" w:styleId="653">
+  <w:style w:type="paragraph" w:styleId="652">
     <w:name w:val="toc 7"/>
-    <w:basedOn w:val="657"/>
-    <w:next w:val="657"/>
+    <w:basedOn w:val="656"/>
+    <w:next w:val="656"/>
     <w:uiPriority w:val="39"/>
     <w:unhideWhenUsed/>
     <w:pPr>
@@ -13652,10 +14368,10 @@
       <w:spacing w:after="57"/>
     </w:pPr>
   </w:style>
-  <w:style w:type="paragraph" w:styleId="654">
+  <w:style w:type="paragraph" w:styleId="653">
     <w:name w:val="toc 8"/>
-    <w:basedOn w:val="657"/>
-    <w:next w:val="657"/>
+    <w:basedOn w:val="656"/>
+    <w:next w:val="656"/>
     <w:uiPriority w:val="39"/>
     <w:unhideWhenUsed/>
     <w:pPr>
@@ -13663,10 +14379,10 @@
       <w:spacing w:after="57"/>
     </w:pPr>
   </w:style>
-  <w:style w:type="paragraph" w:styleId="655">
+  <w:style w:type="paragraph" w:styleId="654">
     <w:name w:val="toc 9"/>
-    <w:basedOn w:val="657"/>
-    <w:next w:val="657"/>
+    <w:basedOn w:val="656"/>
+    <w:next w:val="656"/>
     <w:uiPriority w:val="39"/>
     <w:unhideWhenUsed/>
     <w:pPr>
@@ -13674,16 +14390,16 @@
       <w:spacing w:after="57"/>
     </w:pPr>
   </w:style>
-  <w:style w:type="paragraph" w:styleId="656">
+  <w:style w:type="paragraph" w:styleId="655">
     <w:name w:val="TOC Heading"/>
     <w:uiPriority w:val="39"/>
     <w:unhideWhenUsed/>
   </w:style>
-  <w:style w:type="paragraph" w:styleId="657" w:default="1">
+  <w:style w:type="paragraph" w:styleId="656" w:default="1">
     <w:name w:val="Normal"/>
     <w:qFormat/>
   </w:style>
-  <w:style w:type="table" w:styleId="658" w:default="1">
+  <w:style w:type="table" w:styleId="657" w:default="1">
     <w:name w:val="Normal Table"/>
     <w:uiPriority w:val="99"/>
     <w:semiHidden/>
@@ -13698,24 +14414,24 @@
       </w:tblCellMar>
     </w:tblPr>
   </w:style>
-  <w:style w:type="numbering" w:styleId="659" w:default="1">
+  <w:style w:type="numbering" w:styleId="658" w:default="1">
     <w:name w:val="No List"/>
     <w:uiPriority w:val="99"/>
     <w:semiHidden/>
     <w:unhideWhenUsed/>
   </w:style>
-  <w:style w:type="paragraph" w:styleId="660">
+  <w:style w:type="paragraph" w:styleId="659">
     <w:name w:val="No Spacing"/>
-    <w:basedOn w:val="657"/>
+    <w:basedOn w:val="656"/>
     <w:qFormat/>
     <w:uiPriority w:val="1"/>
     <w:pPr>
       <w:spacing w:lineRule="auto" w:line="240" w:after="0"/>
     </w:pPr>
   </w:style>
-  <w:style w:type="paragraph" w:styleId="661">
+  <w:style w:type="paragraph" w:styleId="660">
     <w:name w:val="List Paragraph"/>
-    <w:basedOn w:val="657"/>
+    <w:basedOn w:val="656"/>
     <w:qFormat/>
     <w:uiPriority w:val="34"/>
     <w:pPr>
@@ -13723,7 +14439,7 @@
       <w:ind w:left="720"/>
     </w:pPr>
   </w:style>
-  <w:style w:type="character" w:styleId="662" w:default="1">
+  <w:style w:type="character" w:styleId="661" w:default="1">
     <w:name w:val="Default Paragraph Font"/>
     <w:uiPriority w:val="1"/>
     <w:semiHidden/>

</xml_diff>